<commit_message>
Changes to code, and write up
</commit_message>
<xml_diff>
--- a/Project Write Up.docx
+++ b/Project Write Up.docx
@@ -2,8 +2,28 @@
 <file path=word/document.xml><?xml version="1.0" encoding="utf-8"?>
 <w:document xmlns:wpc="http://schemas.microsoft.com/office/word/2010/wordprocessingCanvas" xmlns:cx="http://schemas.microsoft.com/office/drawing/2014/chartex" xmlns:cx1="http://schemas.microsoft.com/office/drawing/2015/9/8/chartex" xmlns:cx2="http://schemas.microsoft.com/office/drawing/2015/10/21/chartex" xmlns:cx3="http://schemas.microsoft.com/office/drawing/2016/5/9/chartex" xmlns:cx4="http://schemas.microsoft.com/office/drawing/2016/5/10/chartex" xmlns:cx5="http://schemas.microsoft.com/office/drawing/2016/5/11/chartex" xmlns:cx6="http://schemas.microsoft.com/office/drawing/2016/5/12/chartex" xmlns:cx7="http://schemas.microsoft.com/office/drawing/2016/5/13/chartex" xmlns:cx8="http://schemas.microsoft.com/office/drawing/2016/5/14/chartex" xmlns:mc="http://schemas.openxmlformats.org/markup-compatibility/2006" xmlns:aink="http://schemas.microsoft.com/office/drawing/2016/ink" xmlns:am3d="http://schemas.microsoft.com/office/drawing/2017/model3d" xmlns:o="urn:schemas-microsoft-com:office:office" xmlns:oel="http://schemas.microsoft.com/office/2019/extlst" xmlns:r="http://schemas.openxmlformats.org/officeDocument/2006/relationships" xmlns:m="http://schemas.openxmlformats.org/officeDocument/2006/math" xmlns:v="urn:schemas-microsoft-com:vml" xmlns:wp14="http://schemas.microsoft.com/office/word/2010/wordprocessingDrawing" xmlns:wp="http://schemas.openxmlformats.org/drawingml/2006/wordprocessingDrawing" xmlns:w10="urn:schemas-microsoft-com:office:word" xmlns:w="http://schemas.openxmlformats.org/wordprocessingml/2006/main" xmlns:w14="http://schemas.microsoft.com/office/word/2010/wordml" xmlns:w15="http://schemas.microsoft.com/office/word/2012/wordml" xmlns:w16cex="http://schemas.microsoft.com/office/word/2018/wordml/cex" xmlns:w16cid="http://schemas.microsoft.com/office/word/2016/wordml/cid" xmlns:w16="http://schemas.microsoft.com/office/word/2018/wordml" xmlns:w16sdtdh="http://schemas.microsoft.com/office/word/2020/wordml/sdtdatahash" xmlns:w16se="http://schemas.microsoft.com/office/word/2015/wordml/symex" xmlns:wpg="http://schemas.microsoft.com/office/word/2010/wordprocessingGroup" xmlns:wpi="http://schemas.microsoft.com/office/word/2010/wordprocessingInk" xmlns:wne="http://schemas.microsoft.com/office/word/2006/wordml" xmlns:wps="http://schemas.microsoft.com/office/word/2010/wordprocessingShape" mc:Ignorable="w14 w15 w16se w16cid w16 w16cex w16sdtdh wp14">
   <w:body>
-    <w:bookmarkStart w:id="0" w:name="_Hlk147481781" w:displacedByCustomXml="next"/>
-    <w:bookmarkEnd w:id="0" w:displacedByCustomXml="next"/>
+    <w:p>
+      <w:pPr>
+        <w:pStyle w:val="NoSpacing"/>
+        <w:spacing w:before="1540" w:after="240"/>
+        <w:jc w:val="center"/>
+        <w:rPr>
+          <w:rFonts w:eastAsiaTheme="minorHAnsi"/>
+          <w:color w:val="4472C4" w:themeColor="accent1"/>
+          <w:lang w:eastAsia="en-US"/>
+        </w:rPr>
+      </w:pPr>
+      <w:bookmarkStart w:id="0" w:name="_Hlk147481781"/>
+      <w:bookmarkEnd w:id="0"/>
+      <w:r>
+        <w:rPr>
+          <w:rFonts w:eastAsiaTheme="minorHAnsi"/>
+          <w:color w:val="4472C4" w:themeColor="accent1"/>
+          <w:lang w:eastAsia="en-US"/>
+        </w:rPr>
+        <w:t xml:space="preserve"> </w:t>
+      </w:r>
+    </w:p>
     <w:sdt>
       <w:sdtPr>
         <w:rPr>
@@ -7542,13 +7562,7 @@
           </w:tcPr>
           <w:p>
             <w:r>
-              <w:t>The</w:t>
-            </w:r>
-            <w:r>
-              <w:t xml:space="preserve"> username</w:t>
-            </w:r>
-            <w:r>
-              <w:t xml:space="preserve"> error box says nothing</w:t>
+              <w:t>The username error box says nothing</w:t>
             </w:r>
           </w:p>
         </w:tc>
@@ -8109,7 +8123,10 @@
           </w:tcPr>
           <w:p>
             <w:r>
-              <w:t>Host clicks on a player other than themselves username</w:t>
+              <w:t>Client</w:t>
+            </w:r>
+            <w:r>
+              <w:t xml:space="preserve"> clicks on a player other than themselves username</w:t>
             </w:r>
           </w:p>
         </w:tc>
@@ -10359,11 +10376,13 @@
         <w:t>All my tests passed, meaning that no changes need to be made as of yet</w:t>
       </w:r>
     </w:p>
+    <w:p/>
     <w:p>
       <w:pPr>
         <w:pStyle w:val="Heading2"/>
       </w:pPr>
       <w:r>
+        <w:lastRenderedPageBreak/>
         <w:t>Iteration 2</w:t>
       </w:r>
     </w:p>
@@ -10446,7 +10465,6 @@
           </w:tcPr>
           <w:p>
             <w:r>
-              <w:lastRenderedPageBreak/>
               <w:t>1.2.1</w:t>
             </w:r>
           </w:p>
@@ -10514,6 +10532,9 @@
           </w:p>
           <w:p>
             <w:r>
+              <w:rPr>
+                <w:noProof/>
+              </w:rPr>
               <w:drawing>
                 <wp:inline distT="0" distB="0" distL="0" distR="0" wp14:anchorId="13C5A472" wp14:editId="3DDA94E7">
                   <wp:extent cx="3419785" cy="1847850"/>
@@ -10716,6 +10737,9 @@
           </w:p>
           <w:p>
             <w:r>
+              <w:rPr>
+                <w:noProof/>
+              </w:rPr>
               <w:drawing>
                 <wp:inline distT="0" distB="0" distL="0" distR="0" wp14:anchorId="04A22443" wp14:editId="17DD72E9">
                   <wp:extent cx="3318933" cy="1866900"/>
@@ -10855,6 +10879,7 @@
           </w:tcPr>
           <w:p>
             <w:r>
+              <w:lastRenderedPageBreak/>
               <w:t>1.2.3</w:t>
             </w:r>
           </w:p>
@@ -10933,7 +10958,9 @@
           </w:p>
           <w:p>
             <w:r>
-              <w:lastRenderedPageBreak/>
+              <w:rPr>
+                <w:noProof/>
+              </w:rPr>
               <w:drawing>
                 <wp:inline distT="0" distB="0" distL="0" distR="0" wp14:anchorId="474DD441" wp14:editId="1B46CF45">
                   <wp:extent cx="2800350" cy="564843"/>
@@ -10982,7 +11009,6 @@
           </w:tcPr>
           <w:p>
             <w:r>
-              <w:lastRenderedPageBreak/>
               <w:t>Changes to be made:</w:t>
             </w:r>
           </w:p>
@@ -11153,6 +11179,9 @@
           </w:p>
           <w:p>
             <w:r>
+              <w:rPr>
+                <w:noProof/>
+              </w:rPr>
               <w:drawing>
                 <wp:inline distT="0" distB="0" distL="0" distR="0" wp14:anchorId="3FA16B3E" wp14:editId="2242660C">
                   <wp:extent cx="2933700" cy="547735"/>
@@ -11355,6 +11384,9 @@
           </w:p>
           <w:p>
             <w:r>
+              <w:rPr>
+                <w:noProof/>
+              </w:rPr>
               <w:drawing>
                 <wp:inline distT="0" distB="0" distL="0" distR="0" wp14:anchorId="11F4C762" wp14:editId="6C3061D4">
                   <wp:extent cx="3714750" cy="625176"/>
@@ -11557,6 +11589,9 @@
           </w:p>
           <w:p>
             <w:r>
+              <w:rPr>
+                <w:noProof/>
+              </w:rPr>
               <w:lastRenderedPageBreak/>
               <w:drawing>
                 <wp:inline distT="0" distB="0" distL="0" distR="0" wp14:anchorId="35363D15" wp14:editId="09BCAEA9">
@@ -11699,10 +11734,7 @@
           </w:tcPr>
           <w:p>
             <w:r>
-              <w:t>1.2.</w:t>
-            </w:r>
-            <w:r>
-              <w:t>7</w:t>
+              <w:t>1.2.7</w:t>
             </w:r>
           </w:p>
         </w:tc>
@@ -11764,6 +11796,9 @@
           </w:p>
           <w:p>
             <w:r>
+              <w:rPr>
+                <w:noProof/>
+              </w:rPr>
               <w:drawing>
                 <wp:inline distT="0" distB="0" distL="0" distR="0" wp14:anchorId="2AF65762" wp14:editId="1AF52E26">
                   <wp:extent cx="2945359" cy="1371600"/>
@@ -11904,10 +11939,7 @@
           </w:tcPr>
           <w:p>
             <w:r>
-              <w:t>1.2.</w:t>
-            </w:r>
-            <w:r>
-              <w:t>8</w:t>
+              <w:t>1.2.8</w:t>
             </w:r>
           </w:p>
         </w:tc>
@@ -11969,6 +12001,9 @@
           </w:p>
           <w:p>
             <w:r>
+              <w:rPr>
+                <w:noProof/>
+              </w:rPr>
               <w:drawing>
                 <wp:inline distT="0" distB="0" distL="0" distR="0" wp14:anchorId="7264CDEA" wp14:editId="03E270C6">
                   <wp:extent cx="2241506" cy="1038225"/>
@@ -12109,10 +12144,7 @@
           </w:tcPr>
           <w:p>
             <w:r>
-              <w:t>1.2.</w:t>
-            </w:r>
-            <w:r>
-              <w:t>9</w:t>
+              <w:t>1.2.9</w:t>
             </w:r>
           </w:p>
         </w:tc>
@@ -12182,6 +12214,9 @@
           </w:p>
           <w:p>
             <w:r>
+              <w:rPr>
+                <w:noProof/>
+              </w:rPr>
               <w:drawing>
                 <wp:inline distT="0" distB="0" distL="0" distR="0" wp14:anchorId="78120391" wp14:editId="062A59DD">
                   <wp:extent cx="2181225" cy="1049467"/>
@@ -12322,10 +12357,7 @@
           </w:tcPr>
           <w:p>
             <w:r>
-              <w:t>1.2.</w:t>
-            </w:r>
-            <w:r>
-              <w:t>10</w:t>
+              <w:t>1.2.10</w:t>
             </w:r>
           </w:p>
         </w:tc>
@@ -12387,6 +12419,9 @@
           </w:p>
           <w:p>
             <w:r>
+              <w:rPr>
+                <w:noProof/>
+              </w:rPr>
               <w:drawing>
                 <wp:inline distT="0" distB="0" distL="0" distR="0" wp14:anchorId="7854675B" wp14:editId="34A2F0F1">
                   <wp:extent cx="2618704" cy="1162050"/>
@@ -12527,10 +12562,7 @@
           </w:tcPr>
           <w:p>
             <w:r>
-              <w:t>1.2.1</w:t>
-            </w:r>
-            <w:r>
-              <w:t>1</w:t>
+              <w:t>1.2.11</w:t>
             </w:r>
           </w:p>
         </w:tc>
@@ -12592,6 +12624,9 @@
           </w:p>
           <w:p>
             <w:r>
+              <w:rPr>
+                <w:noProof/>
+              </w:rPr>
               <w:drawing>
                 <wp:inline distT="0" distB="0" distL="0" distR="0" wp14:anchorId="069EB120" wp14:editId="60FE2203">
                   <wp:extent cx="3200400" cy="784098"/>
@@ -12733,10 +12768,7 @@
           </w:tcPr>
           <w:p>
             <w:r>
-              <w:t>1.2.1</w:t>
-            </w:r>
-            <w:r>
-              <w:t>2</w:t>
+              <w:t>1.2.12</w:t>
             </w:r>
           </w:p>
         </w:tc>
@@ -12758,10 +12790,7 @@
           </w:tcPr>
           <w:p>
             <w:r>
-              <w:t>1.1</w:t>
-            </w:r>
-            <w:r>
-              <w:t>b</w:t>
+              <w:t>1.1b</w:t>
             </w:r>
           </w:p>
         </w:tc>
@@ -12801,6 +12830,9 @@
           </w:p>
           <w:p>
             <w:r>
+              <w:rPr>
+                <w:noProof/>
+              </w:rPr>
               <w:drawing>
                 <wp:inline distT="0" distB="0" distL="0" distR="0" wp14:anchorId="27BD494E" wp14:editId="319C31C8">
                   <wp:extent cx="3067050" cy="661507"/>
@@ -12876,6 +12908,2276 @@
     </w:p>
     <w:p>
       <w:pPr>
+        <w:pStyle w:val="Heading2"/>
+      </w:pPr>
+      <w:r>
+        <w:t>Iteration 3</w:t>
+      </w:r>
+    </w:p>
+    <w:tbl>
+      <w:tblPr>
+        <w:tblStyle w:val="TableGrid"/>
+        <w:tblW w:w="5000" w:type="pct"/>
+        <w:tblLayout w:type="fixed"/>
+        <w:tblLook w:val="04A0" w:firstRow="1" w:lastRow="0" w:firstColumn="1" w:lastColumn="0" w:noHBand="0" w:noVBand="1"/>
+      </w:tblPr>
+      <w:tblGrid>
+        <w:gridCol w:w="1262"/>
+        <w:gridCol w:w="2276"/>
+        <w:gridCol w:w="992"/>
+        <w:gridCol w:w="2126"/>
+        <w:gridCol w:w="2360"/>
+      </w:tblGrid>
+      <w:tr>
+        <w:tc>
+          <w:tcPr>
+            <w:tcW w:w="700" w:type="pct"/>
+            <w:shd w:val="clear" w:color="auto" w:fill="BFBFBF" w:themeFill="background1" w:themeFillShade="BF"/>
+          </w:tcPr>
+          <w:p>
+            <w:r>
+              <w:t>Test Number</w:t>
+            </w:r>
+          </w:p>
+        </w:tc>
+        <w:tc>
+          <w:tcPr>
+            <w:tcW w:w="1262" w:type="pct"/>
+            <w:shd w:val="clear" w:color="auto" w:fill="BFBFBF" w:themeFill="background1" w:themeFillShade="BF"/>
+          </w:tcPr>
+          <w:p>
+            <w:r>
+              <w:t>Description</w:t>
+            </w:r>
+          </w:p>
+        </w:tc>
+        <w:tc>
+          <w:tcPr>
+            <w:tcW w:w="550" w:type="pct"/>
+            <w:shd w:val="clear" w:color="auto" w:fill="BFBFBF" w:themeFill="background1" w:themeFillShade="BF"/>
+          </w:tcPr>
+          <w:p>
+            <w:r>
+              <w:t>Success Criteria</w:t>
+            </w:r>
+          </w:p>
+        </w:tc>
+        <w:tc>
+          <w:tcPr>
+            <w:tcW w:w="1179" w:type="pct"/>
+            <w:shd w:val="clear" w:color="auto" w:fill="BFBFBF" w:themeFill="background1" w:themeFillShade="BF"/>
+          </w:tcPr>
+          <w:p>
+            <w:r>
+              <w:t>Test Data</w:t>
+            </w:r>
+          </w:p>
+        </w:tc>
+        <w:tc>
+          <w:tcPr>
+            <w:tcW w:w="1309" w:type="pct"/>
+            <w:shd w:val="clear" w:color="auto" w:fill="BFBFBF" w:themeFill="background1" w:themeFillShade="BF"/>
+          </w:tcPr>
+          <w:p>
+            <w:r>
+              <w:t>Expected Result</w:t>
+            </w:r>
+          </w:p>
+        </w:tc>
+      </w:tr>
+      <w:tr>
+        <w:tc>
+          <w:tcPr>
+            <w:tcW w:w="700" w:type="pct"/>
+            <w:shd w:val="clear" w:color="auto" w:fill="auto"/>
+          </w:tcPr>
+          <w:p>
+            <w:r>
+              <w:t>1.3.1</w:t>
+            </w:r>
+          </w:p>
+        </w:tc>
+        <w:tc>
+          <w:tcPr>
+            <w:tcW w:w="1262" w:type="pct"/>
+            <w:shd w:val="clear" w:color="auto" w:fill="auto"/>
+          </w:tcPr>
+          <w:p>
+            <w:r>
+              <w:t>This tests that the host button is able to host a game session</w:t>
+            </w:r>
+          </w:p>
+        </w:tc>
+        <w:tc>
+          <w:tcPr>
+            <w:tcW w:w="550" w:type="pct"/>
+            <w:shd w:val="clear" w:color="auto" w:fill="auto"/>
+          </w:tcPr>
+          <w:p>
+            <w:r>
+              <w:t>2.1</w:t>
+            </w:r>
+          </w:p>
+        </w:tc>
+        <w:tc>
+          <w:tcPr>
+            <w:tcW w:w="1179" w:type="pct"/>
+            <w:shd w:val="clear" w:color="auto" w:fill="auto"/>
+          </w:tcPr>
+          <w:p>
+            <w:r>
+              <w:t>User presses the host button</w:t>
+            </w:r>
+          </w:p>
+        </w:tc>
+        <w:tc>
+          <w:tcPr>
+            <w:tcW w:w="1309" w:type="pct"/>
+            <w:shd w:val="clear" w:color="auto" w:fill="auto"/>
+          </w:tcPr>
+          <w:p>
+            <w:r>
+              <w:t>Should request a join code from the allocation service, as well as connecting as the host of a relay server</w:t>
+            </w:r>
+          </w:p>
+        </w:tc>
+      </w:tr>
+      <w:tr>
+        <w:tc>
+          <w:tcPr>
+            <w:tcW w:w="5000" w:type="pct"/>
+            <w:gridSpan w:val="5"/>
+          </w:tcPr>
+          <w:p>
+            <w:r>
+              <w:t>Actual Result:</w:t>
+            </w:r>
+          </w:p>
+          <w:p>
+            <w:r>
+              <w:drawing>
+                <wp:inline distT="0" distB="0" distL="0" distR="0" wp14:anchorId="306B4F80" wp14:editId="362F1717">
+                  <wp:extent cx="3333312" cy="1868170"/>
+                  <wp:effectExtent l="0" t="0" r="635" b="0"/>
+                  <wp:docPr id="1509191685" name="Picture 1"/>
+                  <wp:cNvGraphicFramePr>
+                    <a:graphicFrameLocks xmlns:a="http://schemas.openxmlformats.org/drawingml/2006/main" noChangeAspect="1"/>
+                  </wp:cNvGraphicFramePr>
+                  <a:graphic xmlns:a="http://schemas.openxmlformats.org/drawingml/2006/main">
+                    <a:graphicData uri="http://schemas.openxmlformats.org/drawingml/2006/picture">
+                      <pic:pic xmlns:pic="http://schemas.openxmlformats.org/drawingml/2006/picture">
+                        <pic:nvPicPr>
+                          <pic:cNvPr id="1509191685" name=""/>
+                          <pic:cNvPicPr/>
+                        </pic:nvPicPr>
+                        <pic:blipFill>
+                          <a:blip r:embed="rId41"/>
+                          <a:stretch>
+                            <a:fillRect/>
+                          </a:stretch>
+                        </pic:blipFill>
+                        <pic:spPr>
+                          <a:xfrm>
+                            <a:off x="0" y="0"/>
+                            <a:ext cx="3338516" cy="1871087"/>
+                          </a:xfrm>
+                          <a:prstGeom prst="rect">
+                            <a:avLst/>
+                          </a:prstGeom>
+                        </pic:spPr>
+                      </pic:pic>
+                    </a:graphicData>
+                  </a:graphic>
+                </wp:inline>
+              </w:drawing>
+            </w:r>
+          </w:p>
+          <w:p>
+            <w:r>
+              <w:drawing>
+                <wp:inline distT="0" distB="0" distL="0" distR="0" wp14:anchorId="136264C0" wp14:editId="40BFC7AE">
+                  <wp:extent cx="3305636" cy="514422"/>
+                  <wp:effectExtent l="0" t="0" r="0" b="0"/>
+                  <wp:docPr id="213433221" name="Picture 1"/>
+                  <wp:cNvGraphicFramePr>
+                    <a:graphicFrameLocks xmlns:a="http://schemas.openxmlformats.org/drawingml/2006/main" noChangeAspect="1"/>
+                  </wp:cNvGraphicFramePr>
+                  <a:graphic xmlns:a="http://schemas.openxmlformats.org/drawingml/2006/main">
+                    <a:graphicData uri="http://schemas.openxmlformats.org/drawingml/2006/picture">
+                      <pic:pic xmlns:pic="http://schemas.openxmlformats.org/drawingml/2006/picture">
+                        <pic:nvPicPr>
+                          <pic:cNvPr id="213433221" name=""/>
+                          <pic:cNvPicPr/>
+                        </pic:nvPicPr>
+                        <pic:blipFill>
+                          <a:blip r:embed="rId42"/>
+                          <a:stretch>
+                            <a:fillRect/>
+                          </a:stretch>
+                        </pic:blipFill>
+                        <pic:spPr>
+                          <a:xfrm>
+                            <a:off x="0" y="0"/>
+                            <a:ext cx="3305636" cy="514422"/>
+                          </a:xfrm>
+                          <a:prstGeom prst="rect">
+                            <a:avLst/>
+                          </a:prstGeom>
+                        </pic:spPr>
+                      </pic:pic>
+                    </a:graphicData>
+                  </a:graphic>
+                </wp:inline>
+              </w:drawing>
+            </w:r>
+          </w:p>
+          <w:p/>
+        </w:tc>
+      </w:tr>
+      <w:tr>
+        <w:tc>
+          <w:tcPr>
+            <w:tcW w:w="5000" w:type="pct"/>
+            <w:gridSpan w:val="5"/>
+          </w:tcPr>
+          <w:p>
+            <w:r>
+              <w:t>Changes to be made:</w:t>
+            </w:r>
+          </w:p>
+          <w:p>
+            <w:r>
+              <w:t>N/A</w:t>
+            </w:r>
+          </w:p>
+          <w:p/>
+        </w:tc>
+      </w:tr>
+    </w:tbl>
+    <w:p/>
+    <w:tbl>
+      <w:tblPr>
+        <w:tblStyle w:val="TableGrid"/>
+        <w:tblW w:w="5000" w:type="pct"/>
+        <w:tblLayout w:type="fixed"/>
+        <w:tblLook w:val="04A0" w:firstRow="1" w:lastRow="0" w:firstColumn="1" w:lastColumn="0" w:noHBand="0" w:noVBand="1"/>
+      </w:tblPr>
+      <w:tblGrid>
+        <w:gridCol w:w="1262"/>
+        <w:gridCol w:w="2276"/>
+        <w:gridCol w:w="992"/>
+        <w:gridCol w:w="2126"/>
+        <w:gridCol w:w="2360"/>
+      </w:tblGrid>
+      <w:tr>
+        <w:tc>
+          <w:tcPr>
+            <w:tcW w:w="700" w:type="pct"/>
+            <w:shd w:val="clear" w:color="auto" w:fill="BFBFBF" w:themeFill="background1" w:themeFillShade="BF"/>
+          </w:tcPr>
+          <w:p>
+            <w:r>
+              <w:t>Test Number</w:t>
+            </w:r>
+          </w:p>
+        </w:tc>
+        <w:tc>
+          <w:tcPr>
+            <w:tcW w:w="1262" w:type="pct"/>
+            <w:shd w:val="clear" w:color="auto" w:fill="BFBFBF" w:themeFill="background1" w:themeFillShade="BF"/>
+          </w:tcPr>
+          <w:p>
+            <w:r>
+              <w:t>Description</w:t>
+            </w:r>
+          </w:p>
+        </w:tc>
+        <w:tc>
+          <w:tcPr>
+            <w:tcW w:w="550" w:type="pct"/>
+            <w:shd w:val="clear" w:color="auto" w:fill="BFBFBF" w:themeFill="background1" w:themeFillShade="BF"/>
+          </w:tcPr>
+          <w:p>
+            <w:r>
+              <w:t>Success Criteria</w:t>
+            </w:r>
+          </w:p>
+        </w:tc>
+        <w:tc>
+          <w:tcPr>
+            <w:tcW w:w="1179" w:type="pct"/>
+            <w:shd w:val="clear" w:color="auto" w:fill="BFBFBF" w:themeFill="background1" w:themeFillShade="BF"/>
+          </w:tcPr>
+          <w:p>
+            <w:r>
+              <w:t>Test Data</w:t>
+            </w:r>
+          </w:p>
+        </w:tc>
+        <w:tc>
+          <w:tcPr>
+            <w:tcW w:w="1309" w:type="pct"/>
+            <w:shd w:val="clear" w:color="auto" w:fill="BFBFBF" w:themeFill="background1" w:themeFillShade="BF"/>
+          </w:tcPr>
+          <w:p>
+            <w:r>
+              <w:t>Expected Result</w:t>
+            </w:r>
+          </w:p>
+        </w:tc>
+      </w:tr>
+      <w:tr>
+        <w:tc>
+          <w:tcPr>
+            <w:tcW w:w="700" w:type="pct"/>
+            <w:shd w:val="clear" w:color="auto" w:fill="auto"/>
+          </w:tcPr>
+          <w:p>
+            <w:r>
+              <w:t>1.3.2</w:t>
+            </w:r>
+          </w:p>
+        </w:tc>
+        <w:tc>
+          <w:tcPr>
+            <w:tcW w:w="1262" w:type="pct"/>
+            <w:shd w:val="clear" w:color="auto" w:fill="auto"/>
+          </w:tcPr>
+          <w:p>
+            <w:r>
+              <w:t>This tests that the join button can find a game session</w:t>
+            </w:r>
+          </w:p>
+        </w:tc>
+        <w:tc>
+          <w:tcPr>
+            <w:tcW w:w="550" w:type="pct"/>
+            <w:shd w:val="clear" w:color="auto" w:fill="auto"/>
+          </w:tcPr>
+          <w:p>
+            <w:r>
+              <w:t>2.2, 3.1 &amp; 3.3</w:t>
+            </w:r>
+          </w:p>
+        </w:tc>
+        <w:tc>
+          <w:tcPr>
+            <w:tcW w:w="1179" w:type="pct"/>
+            <w:shd w:val="clear" w:color="auto" w:fill="auto"/>
+          </w:tcPr>
+          <w:p>
+            <w:r>
+              <w:t>User inputs a valid code to a game session that exists. E.g. “A5P3JK”</w:t>
+            </w:r>
+          </w:p>
+        </w:tc>
+        <w:tc>
+          <w:tcPr>
+            <w:tcW w:w="1309" w:type="pct"/>
+            <w:shd w:val="clear" w:color="auto" w:fill="auto"/>
+          </w:tcPr>
+          <w:p>
+            <w:r>
+              <w:t>Game screen should be displayed to the user. Adding their username to the other clients’ player list. And the other clients’ username to their player list.</w:t>
+            </w:r>
+          </w:p>
+        </w:tc>
+      </w:tr>
+      <w:tr>
+        <w:tc>
+          <w:tcPr>
+            <w:tcW w:w="5000" w:type="pct"/>
+            <w:gridSpan w:val="5"/>
+          </w:tcPr>
+          <w:p>
+            <w:r>
+              <w:t>Actual Result:</w:t>
+            </w:r>
+          </w:p>
+          <w:p/>
+          <w:p/>
+        </w:tc>
+      </w:tr>
+      <w:tr>
+        <w:tc>
+          <w:tcPr>
+            <w:tcW w:w="5000" w:type="pct"/>
+            <w:gridSpan w:val="5"/>
+          </w:tcPr>
+          <w:p>
+            <w:r>
+              <w:t>Changes to be made:</w:t>
+            </w:r>
+          </w:p>
+          <w:p>
+            <w:r>
+              <w:t>N/A</w:t>
+            </w:r>
+          </w:p>
+          <w:p/>
+        </w:tc>
+      </w:tr>
+    </w:tbl>
+    <w:p/>
+    <w:tbl>
+      <w:tblPr>
+        <w:tblStyle w:val="TableGrid"/>
+        <w:tblW w:w="5000" w:type="pct"/>
+        <w:tblLayout w:type="fixed"/>
+        <w:tblLook w:val="04A0" w:firstRow="1" w:lastRow="0" w:firstColumn="1" w:lastColumn="0" w:noHBand="0" w:noVBand="1"/>
+      </w:tblPr>
+      <w:tblGrid>
+        <w:gridCol w:w="1262"/>
+        <w:gridCol w:w="2276"/>
+        <w:gridCol w:w="992"/>
+        <w:gridCol w:w="2126"/>
+        <w:gridCol w:w="2360"/>
+      </w:tblGrid>
+      <w:tr>
+        <w:tc>
+          <w:tcPr>
+            <w:tcW w:w="700" w:type="pct"/>
+            <w:shd w:val="clear" w:color="auto" w:fill="BFBFBF" w:themeFill="background1" w:themeFillShade="BF"/>
+          </w:tcPr>
+          <w:p>
+            <w:r>
+              <w:t>Test Number</w:t>
+            </w:r>
+          </w:p>
+        </w:tc>
+        <w:tc>
+          <w:tcPr>
+            <w:tcW w:w="1262" w:type="pct"/>
+            <w:shd w:val="clear" w:color="auto" w:fill="BFBFBF" w:themeFill="background1" w:themeFillShade="BF"/>
+          </w:tcPr>
+          <w:p>
+            <w:r>
+              <w:t>Description</w:t>
+            </w:r>
+          </w:p>
+        </w:tc>
+        <w:tc>
+          <w:tcPr>
+            <w:tcW w:w="550" w:type="pct"/>
+            <w:shd w:val="clear" w:color="auto" w:fill="BFBFBF" w:themeFill="background1" w:themeFillShade="BF"/>
+          </w:tcPr>
+          <w:p>
+            <w:r>
+              <w:t>Success Criteria</w:t>
+            </w:r>
+          </w:p>
+        </w:tc>
+        <w:tc>
+          <w:tcPr>
+            <w:tcW w:w="1179" w:type="pct"/>
+            <w:shd w:val="clear" w:color="auto" w:fill="BFBFBF" w:themeFill="background1" w:themeFillShade="BF"/>
+          </w:tcPr>
+          <w:p>
+            <w:r>
+              <w:t>Test Data</w:t>
+            </w:r>
+          </w:p>
+        </w:tc>
+        <w:tc>
+          <w:tcPr>
+            <w:tcW w:w="1309" w:type="pct"/>
+            <w:shd w:val="clear" w:color="auto" w:fill="BFBFBF" w:themeFill="background1" w:themeFillShade="BF"/>
+          </w:tcPr>
+          <w:p>
+            <w:r>
+              <w:t>Expected Result</w:t>
+            </w:r>
+          </w:p>
+        </w:tc>
+      </w:tr>
+      <w:tr>
+        <w:tc>
+          <w:tcPr>
+            <w:tcW w:w="700" w:type="pct"/>
+            <w:shd w:val="clear" w:color="auto" w:fill="auto"/>
+          </w:tcPr>
+          <w:p>
+            <w:r>
+              <w:t>1.3.3</w:t>
+            </w:r>
+          </w:p>
+        </w:tc>
+        <w:tc>
+          <w:tcPr>
+            <w:tcW w:w="1262" w:type="pct"/>
+            <w:shd w:val="clear" w:color="auto" w:fill="auto"/>
+          </w:tcPr>
+          <w:p>
+            <w:r>
+              <w:t>This tests that the join button can tell whether a game session exists</w:t>
+            </w:r>
+          </w:p>
+        </w:tc>
+        <w:tc>
+          <w:tcPr>
+            <w:tcW w:w="550" w:type="pct"/>
+            <w:shd w:val="clear" w:color="auto" w:fill="auto"/>
+          </w:tcPr>
+          <w:p>
+            <w:r>
+              <w:t>2.2</w:t>
+            </w:r>
+          </w:p>
+        </w:tc>
+        <w:tc>
+          <w:tcPr>
+            <w:tcW w:w="1179" w:type="pct"/>
+            <w:shd w:val="clear" w:color="auto" w:fill="auto"/>
+          </w:tcPr>
+          <w:p>
+            <w:r>
+              <w:t>User inputs a valid code to a game session that does not exists. E.g. “HG78AW”</w:t>
+            </w:r>
+          </w:p>
+        </w:tc>
+        <w:tc>
+          <w:tcPr>
+            <w:tcW w:w="1309" w:type="pct"/>
+            <w:shd w:val="clear" w:color="auto" w:fill="auto"/>
+          </w:tcPr>
+          <w:p>
+            <w:r>
+              <w:t xml:space="preserve">Text above </w:t>
+            </w:r>
+            <w:proofErr w:type="gramStart"/>
+            <w:r>
+              <w:t>join</w:t>
+            </w:r>
+            <w:proofErr w:type="gramEnd"/>
+            <w:r>
+              <w:t xml:space="preserve"> code displays “Game not found” And game screen is not displayed</w:t>
+            </w:r>
+          </w:p>
+        </w:tc>
+      </w:tr>
+      <w:tr>
+        <w:tc>
+          <w:tcPr>
+            <w:tcW w:w="5000" w:type="pct"/>
+            <w:gridSpan w:val="5"/>
+          </w:tcPr>
+          <w:p>
+            <w:r>
+              <w:t>Actual Result:</w:t>
+            </w:r>
+          </w:p>
+          <w:p/>
+          <w:p/>
+        </w:tc>
+      </w:tr>
+      <w:tr>
+        <w:tc>
+          <w:tcPr>
+            <w:tcW w:w="5000" w:type="pct"/>
+            <w:gridSpan w:val="5"/>
+          </w:tcPr>
+          <w:p>
+            <w:r>
+              <w:t>Changes to be made:</w:t>
+            </w:r>
+          </w:p>
+          <w:p>
+            <w:r>
+              <w:t>N/A</w:t>
+            </w:r>
+          </w:p>
+          <w:p/>
+        </w:tc>
+      </w:tr>
+    </w:tbl>
+    <w:p/>
+    <w:tbl>
+      <w:tblPr>
+        <w:tblStyle w:val="TableGrid"/>
+        <w:tblW w:w="5000" w:type="pct"/>
+        <w:tblLayout w:type="fixed"/>
+        <w:tblLook w:val="04A0" w:firstRow="1" w:lastRow="0" w:firstColumn="1" w:lastColumn="0" w:noHBand="0" w:noVBand="1"/>
+      </w:tblPr>
+      <w:tblGrid>
+        <w:gridCol w:w="1262"/>
+        <w:gridCol w:w="2276"/>
+        <w:gridCol w:w="992"/>
+        <w:gridCol w:w="2126"/>
+        <w:gridCol w:w="2360"/>
+      </w:tblGrid>
+      <w:tr>
+        <w:tc>
+          <w:tcPr>
+            <w:tcW w:w="700" w:type="pct"/>
+            <w:shd w:val="clear" w:color="auto" w:fill="BFBFBF" w:themeFill="background1" w:themeFillShade="BF"/>
+          </w:tcPr>
+          <w:p>
+            <w:r>
+              <w:t>Test Number</w:t>
+            </w:r>
+          </w:p>
+        </w:tc>
+        <w:tc>
+          <w:tcPr>
+            <w:tcW w:w="1262" w:type="pct"/>
+            <w:shd w:val="clear" w:color="auto" w:fill="BFBFBF" w:themeFill="background1" w:themeFillShade="BF"/>
+          </w:tcPr>
+          <w:p>
+            <w:r>
+              <w:t>Description</w:t>
+            </w:r>
+          </w:p>
+        </w:tc>
+        <w:tc>
+          <w:tcPr>
+            <w:tcW w:w="550" w:type="pct"/>
+            <w:shd w:val="clear" w:color="auto" w:fill="BFBFBF" w:themeFill="background1" w:themeFillShade="BF"/>
+          </w:tcPr>
+          <w:p>
+            <w:r>
+              <w:t>Success Criteria</w:t>
+            </w:r>
+          </w:p>
+        </w:tc>
+        <w:tc>
+          <w:tcPr>
+            <w:tcW w:w="1179" w:type="pct"/>
+            <w:shd w:val="clear" w:color="auto" w:fill="BFBFBF" w:themeFill="background1" w:themeFillShade="BF"/>
+          </w:tcPr>
+          <w:p>
+            <w:r>
+              <w:t>Test Data</w:t>
+            </w:r>
+          </w:p>
+        </w:tc>
+        <w:tc>
+          <w:tcPr>
+            <w:tcW w:w="1309" w:type="pct"/>
+            <w:shd w:val="clear" w:color="auto" w:fill="BFBFBF" w:themeFill="background1" w:themeFillShade="BF"/>
+          </w:tcPr>
+          <w:p>
+            <w:r>
+              <w:t>Expected Result</w:t>
+            </w:r>
+          </w:p>
+        </w:tc>
+      </w:tr>
+      <w:tr>
+        <w:tc>
+          <w:tcPr>
+            <w:tcW w:w="700" w:type="pct"/>
+            <w:shd w:val="clear" w:color="auto" w:fill="auto"/>
+          </w:tcPr>
+          <w:p>
+            <w:r>
+              <w:t>1.3.4</w:t>
+            </w:r>
+          </w:p>
+        </w:tc>
+        <w:tc>
+          <w:tcPr>
+            <w:tcW w:w="1262" w:type="pct"/>
+            <w:shd w:val="clear" w:color="auto" w:fill="auto"/>
+          </w:tcPr>
+          <w:p>
+            <w:r>
+              <w:t>This tests that the host can cause something to happen on the client’s screen</w:t>
+            </w:r>
+          </w:p>
+        </w:tc>
+        <w:tc>
+          <w:tcPr>
+            <w:tcW w:w="550" w:type="pct"/>
+            <w:shd w:val="clear" w:color="auto" w:fill="auto"/>
+          </w:tcPr>
+          <w:p>
+            <w:r>
+              <w:t>2.4</w:t>
+            </w:r>
+          </w:p>
+        </w:tc>
+        <w:tc>
+          <w:tcPr>
+            <w:tcW w:w="1179" w:type="pct"/>
+            <w:shd w:val="clear" w:color="auto" w:fill="auto"/>
+          </w:tcPr>
+          <w:p>
+            <w:r>
+              <w:t>Host types “</w:t>
+            </w:r>
+            <w:proofErr w:type="spellStart"/>
+            <w:r>
+              <w:t>TestHost</w:t>
+            </w:r>
+            <w:proofErr w:type="spellEnd"/>
+            <w:r>
+              <w:t>” into the clue input box and presses the send clue button</w:t>
+            </w:r>
+          </w:p>
+        </w:tc>
+        <w:tc>
+          <w:tcPr>
+            <w:tcW w:w="1309" w:type="pct"/>
+            <w:shd w:val="clear" w:color="auto" w:fill="auto"/>
+          </w:tcPr>
+          <w:p>
+            <w:r>
+              <w:t>Clients should get a debug saying “</w:t>
+            </w:r>
+            <w:proofErr w:type="spellStart"/>
+            <w:r>
+              <w:t>TestHost</w:t>
+            </w:r>
+            <w:proofErr w:type="spellEnd"/>
+            <w:r>
+              <w:t>”</w:t>
+            </w:r>
+          </w:p>
+        </w:tc>
+      </w:tr>
+      <w:tr>
+        <w:tc>
+          <w:tcPr>
+            <w:tcW w:w="5000" w:type="pct"/>
+            <w:gridSpan w:val="5"/>
+          </w:tcPr>
+          <w:p>
+            <w:r>
+              <w:t>Actual Result:</w:t>
+            </w:r>
+          </w:p>
+          <w:p/>
+          <w:p/>
+        </w:tc>
+      </w:tr>
+      <w:tr>
+        <w:tc>
+          <w:tcPr>
+            <w:tcW w:w="5000" w:type="pct"/>
+            <w:gridSpan w:val="5"/>
+          </w:tcPr>
+          <w:p>
+            <w:r>
+              <w:t>Changes to be made:</w:t>
+            </w:r>
+          </w:p>
+          <w:p>
+            <w:r>
+              <w:t>N/A</w:t>
+            </w:r>
+          </w:p>
+          <w:p/>
+        </w:tc>
+      </w:tr>
+    </w:tbl>
+    <w:p/>
+    <w:tbl>
+      <w:tblPr>
+        <w:tblStyle w:val="TableGrid"/>
+        <w:tblW w:w="5001" w:type="pct"/>
+        <w:tblLayout w:type="fixed"/>
+        <w:tblLook w:val="04A0" w:firstRow="1" w:lastRow="0" w:firstColumn="1" w:lastColumn="0" w:noHBand="0" w:noVBand="1"/>
+      </w:tblPr>
+      <w:tblGrid>
+        <w:gridCol w:w="1262"/>
+        <w:gridCol w:w="2278"/>
+        <w:gridCol w:w="992"/>
+        <w:gridCol w:w="2125"/>
+        <w:gridCol w:w="2361"/>
+      </w:tblGrid>
+      <w:tr>
+        <w:tc>
+          <w:tcPr>
+            <w:tcW w:w="700" w:type="pct"/>
+            <w:shd w:val="clear" w:color="auto" w:fill="BFBFBF" w:themeFill="background1" w:themeFillShade="BF"/>
+          </w:tcPr>
+          <w:p>
+            <w:r>
+              <w:t>Test Number</w:t>
+            </w:r>
+          </w:p>
+        </w:tc>
+        <w:tc>
+          <w:tcPr>
+            <w:tcW w:w="1263" w:type="pct"/>
+            <w:shd w:val="clear" w:color="auto" w:fill="BFBFBF" w:themeFill="background1" w:themeFillShade="BF"/>
+          </w:tcPr>
+          <w:p>
+            <w:r>
+              <w:t>Description</w:t>
+            </w:r>
+          </w:p>
+        </w:tc>
+        <w:tc>
+          <w:tcPr>
+            <w:tcW w:w="550" w:type="pct"/>
+            <w:shd w:val="clear" w:color="auto" w:fill="BFBFBF" w:themeFill="background1" w:themeFillShade="BF"/>
+          </w:tcPr>
+          <w:p>
+            <w:r>
+              <w:t>Success Criteria</w:t>
+            </w:r>
+          </w:p>
+        </w:tc>
+        <w:tc>
+          <w:tcPr>
+            <w:tcW w:w="1178" w:type="pct"/>
+            <w:shd w:val="clear" w:color="auto" w:fill="BFBFBF" w:themeFill="background1" w:themeFillShade="BF"/>
+          </w:tcPr>
+          <w:p>
+            <w:r>
+              <w:t>Test Data</w:t>
+            </w:r>
+          </w:p>
+        </w:tc>
+        <w:tc>
+          <w:tcPr>
+            <w:tcW w:w="1309" w:type="pct"/>
+            <w:shd w:val="clear" w:color="auto" w:fill="BFBFBF" w:themeFill="background1" w:themeFillShade="BF"/>
+          </w:tcPr>
+          <w:p>
+            <w:r>
+              <w:t>Expected Result</w:t>
+            </w:r>
+          </w:p>
+        </w:tc>
+      </w:tr>
+      <w:tr>
+        <w:tc>
+          <w:tcPr>
+            <w:tcW w:w="700" w:type="pct"/>
+            <w:shd w:val="clear" w:color="auto" w:fill="auto"/>
+          </w:tcPr>
+          <w:p>
+            <w:r>
+              <w:lastRenderedPageBreak/>
+              <w:t>1.3.5</w:t>
+            </w:r>
+          </w:p>
+        </w:tc>
+        <w:tc>
+          <w:tcPr>
+            <w:tcW w:w="1263" w:type="pct"/>
+            <w:shd w:val="clear" w:color="auto" w:fill="auto"/>
+          </w:tcPr>
+          <w:p>
+            <w:r>
+              <w:t>This tests that the clients can cause something to happen on the server</w:t>
+            </w:r>
+          </w:p>
+        </w:tc>
+        <w:tc>
+          <w:tcPr>
+            <w:tcW w:w="550" w:type="pct"/>
+            <w:shd w:val="clear" w:color="auto" w:fill="auto"/>
+          </w:tcPr>
+          <w:p>
+            <w:r>
+              <w:t>2.3</w:t>
+            </w:r>
+          </w:p>
+        </w:tc>
+        <w:tc>
+          <w:tcPr>
+            <w:tcW w:w="1178" w:type="pct"/>
+            <w:shd w:val="clear" w:color="auto" w:fill="auto"/>
+          </w:tcPr>
+          <w:p>
+            <w:r>
+              <w:t>Client types “</w:t>
+            </w:r>
+            <w:proofErr w:type="spellStart"/>
+            <w:r>
+              <w:t>TestClient</w:t>
+            </w:r>
+            <w:proofErr w:type="spellEnd"/>
+            <w:r>
+              <w:t>” into the clue input box and presses the send clue button</w:t>
+            </w:r>
+          </w:p>
+        </w:tc>
+        <w:tc>
+          <w:tcPr>
+            <w:tcW w:w="1309" w:type="pct"/>
+            <w:shd w:val="clear" w:color="auto" w:fill="auto"/>
+          </w:tcPr>
+          <w:p>
+            <w:r>
+              <w:t>Host should get a debug saying “</w:t>
+            </w:r>
+            <w:proofErr w:type="spellStart"/>
+            <w:r>
+              <w:t>TestClient</w:t>
+            </w:r>
+            <w:proofErr w:type="spellEnd"/>
+            <w:r>
+              <w:t>”</w:t>
+            </w:r>
+          </w:p>
+        </w:tc>
+      </w:tr>
+      <w:tr>
+        <w:tc>
+          <w:tcPr>
+            <w:tcW w:w="5000" w:type="pct"/>
+            <w:gridSpan w:val="5"/>
+          </w:tcPr>
+          <w:p>
+            <w:r>
+              <w:t>Actual Result:</w:t>
+            </w:r>
+          </w:p>
+          <w:p/>
+          <w:p/>
+        </w:tc>
+      </w:tr>
+      <w:tr>
+        <w:tc>
+          <w:tcPr>
+            <w:tcW w:w="5000" w:type="pct"/>
+            <w:gridSpan w:val="5"/>
+          </w:tcPr>
+          <w:p>
+            <w:r>
+              <w:t>Changes to be made:</w:t>
+            </w:r>
+          </w:p>
+          <w:p>
+            <w:r>
+              <w:t>N/A</w:t>
+            </w:r>
+          </w:p>
+          <w:p/>
+        </w:tc>
+      </w:tr>
+    </w:tbl>
+    <w:p/>
+    <w:tbl>
+      <w:tblPr>
+        <w:tblStyle w:val="TableGrid"/>
+        <w:tblW w:w="5000" w:type="pct"/>
+        <w:tblLayout w:type="fixed"/>
+        <w:tblLook w:val="04A0" w:firstRow="1" w:lastRow="0" w:firstColumn="1" w:lastColumn="0" w:noHBand="0" w:noVBand="1"/>
+      </w:tblPr>
+      <w:tblGrid>
+        <w:gridCol w:w="1262"/>
+        <w:gridCol w:w="2276"/>
+        <w:gridCol w:w="992"/>
+        <w:gridCol w:w="2126"/>
+        <w:gridCol w:w="2360"/>
+      </w:tblGrid>
+      <w:tr>
+        <w:tc>
+          <w:tcPr>
+            <w:tcW w:w="700" w:type="pct"/>
+            <w:shd w:val="clear" w:color="auto" w:fill="BFBFBF" w:themeFill="background1" w:themeFillShade="BF"/>
+          </w:tcPr>
+          <w:p>
+            <w:r>
+              <w:t>Test Number</w:t>
+            </w:r>
+          </w:p>
+        </w:tc>
+        <w:tc>
+          <w:tcPr>
+            <w:tcW w:w="1262" w:type="pct"/>
+            <w:shd w:val="clear" w:color="auto" w:fill="BFBFBF" w:themeFill="background1" w:themeFillShade="BF"/>
+          </w:tcPr>
+          <w:p>
+            <w:r>
+              <w:t>Description</w:t>
+            </w:r>
+          </w:p>
+        </w:tc>
+        <w:tc>
+          <w:tcPr>
+            <w:tcW w:w="550" w:type="pct"/>
+            <w:shd w:val="clear" w:color="auto" w:fill="BFBFBF" w:themeFill="background1" w:themeFillShade="BF"/>
+          </w:tcPr>
+          <w:p>
+            <w:r>
+              <w:t>Success Criteria</w:t>
+            </w:r>
+          </w:p>
+        </w:tc>
+        <w:tc>
+          <w:tcPr>
+            <w:tcW w:w="1179" w:type="pct"/>
+            <w:shd w:val="clear" w:color="auto" w:fill="BFBFBF" w:themeFill="background1" w:themeFillShade="BF"/>
+          </w:tcPr>
+          <w:p>
+            <w:r>
+              <w:t>Test Data</w:t>
+            </w:r>
+          </w:p>
+        </w:tc>
+        <w:tc>
+          <w:tcPr>
+            <w:tcW w:w="1309" w:type="pct"/>
+            <w:shd w:val="clear" w:color="auto" w:fill="BFBFBF" w:themeFill="background1" w:themeFillShade="BF"/>
+          </w:tcPr>
+          <w:p>
+            <w:r>
+              <w:t>Expected Result</w:t>
+            </w:r>
+          </w:p>
+        </w:tc>
+      </w:tr>
+      <w:tr>
+        <w:tc>
+          <w:tcPr>
+            <w:tcW w:w="700" w:type="pct"/>
+            <w:shd w:val="clear" w:color="auto" w:fill="auto"/>
+          </w:tcPr>
+          <w:p>
+            <w:r>
+              <w:t>1.3.6</w:t>
+            </w:r>
+          </w:p>
+        </w:tc>
+        <w:tc>
+          <w:tcPr>
+            <w:tcW w:w="1262" w:type="pct"/>
+            <w:shd w:val="clear" w:color="auto" w:fill="auto"/>
+          </w:tcPr>
+          <w:p>
+            <w:r>
+              <w:t>Tests that a client is able to leave the game</w:t>
+            </w:r>
+          </w:p>
+        </w:tc>
+        <w:tc>
+          <w:tcPr>
+            <w:tcW w:w="550" w:type="pct"/>
+            <w:shd w:val="clear" w:color="auto" w:fill="auto"/>
+          </w:tcPr>
+          <w:p>
+            <w:r>
+              <w:t>2.7</w:t>
+            </w:r>
+          </w:p>
+        </w:tc>
+        <w:tc>
+          <w:tcPr>
+            <w:tcW w:w="1179" w:type="pct"/>
+            <w:shd w:val="clear" w:color="auto" w:fill="auto"/>
+          </w:tcPr>
+          <w:p>
+            <w:r>
+              <w:t>Client closes the window</w:t>
+            </w:r>
+          </w:p>
+        </w:tc>
+        <w:tc>
+          <w:tcPr>
+            <w:tcW w:w="1309" w:type="pct"/>
+            <w:shd w:val="clear" w:color="auto" w:fill="auto"/>
+          </w:tcPr>
+          <w:p>
+            <w:r>
+              <w:t xml:space="preserve">Other clients see the client that left’s username disappear off of the </w:t>
+            </w:r>
+            <w:proofErr w:type="spellStart"/>
+            <w:r>
+              <w:t>playerList</w:t>
+            </w:r>
+            <w:proofErr w:type="spellEnd"/>
+          </w:p>
+        </w:tc>
+      </w:tr>
+      <w:tr>
+        <w:tc>
+          <w:tcPr>
+            <w:tcW w:w="5000" w:type="pct"/>
+            <w:gridSpan w:val="5"/>
+          </w:tcPr>
+          <w:p>
+            <w:r>
+              <w:t>Actual Result:</w:t>
+            </w:r>
+          </w:p>
+          <w:p/>
+          <w:p/>
+        </w:tc>
+      </w:tr>
+      <w:tr>
+        <w:tc>
+          <w:tcPr>
+            <w:tcW w:w="5000" w:type="pct"/>
+            <w:gridSpan w:val="5"/>
+          </w:tcPr>
+          <w:p>
+            <w:r>
+              <w:t>Changes to be made:</w:t>
+            </w:r>
+          </w:p>
+          <w:p>
+            <w:r>
+              <w:t>N/A</w:t>
+            </w:r>
+          </w:p>
+          <w:p/>
+        </w:tc>
+      </w:tr>
+    </w:tbl>
+    <w:p/>
+    <w:tbl>
+      <w:tblPr>
+        <w:tblStyle w:val="TableGrid"/>
+        <w:tblW w:w="5000" w:type="pct"/>
+        <w:tblLayout w:type="fixed"/>
+        <w:tblLook w:val="04A0" w:firstRow="1" w:lastRow="0" w:firstColumn="1" w:lastColumn="0" w:noHBand="0" w:noVBand="1"/>
+      </w:tblPr>
+      <w:tblGrid>
+        <w:gridCol w:w="1262"/>
+        <w:gridCol w:w="2276"/>
+        <w:gridCol w:w="992"/>
+        <w:gridCol w:w="2126"/>
+        <w:gridCol w:w="2360"/>
+      </w:tblGrid>
+      <w:tr>
+        <w:tc>
+          <w:tcPr>
+            <w:tcW w:w="700" w:type="pct"/>
+            <w:shd w:val="clear" w:color="auto" w:fill="BFBFBF" w:themeFill="background1" w:themeFillShade="BF"/>
+          </w:tcPr>
+          <w:p>
+            <w:r>
+              <w:t>Test Number</w:t>
+            </w:r>
+          </w:p>
+        </w:tc>
+        <w:tc>
+          <w:tcPr>
+            <w:tcW w:w="1262" w:type="pct"/>
+            <w:shd w:val="clear" w:color="auto" w:fill="BFBFBF" w:themeFill="background1" w:themeFillShade="BF"/>
+          </w:tcPr>
+          <w:p>
+            <w:r>
+              <w:t>Description</w:t>
+            </w:r>
+          </w:p>
+        </w:tc>
+        <w:tc>
+          <w:tcPr>
+            <w:tcW w:w="550" w:type="pct"/>
+            <w:shd w:val="clear" w:color="auto" w:fill="BFBFBF" w:themeFill="background1" w:themeFillShade="BF"/>
+          </w:tcPr>
+          <w:p>
+            <w:r>
+              <w:t>Success Criteria</w:t>
+            </w:r>
+          </w:p>
+        </w:tc>
+        <w:tc>
+          <w:tcPr>
+            <w:tcW w:w="1179" w:type="pct"/>
+            <w:shd w:val="clear" w:color="auto" w:fill="BFBFBF" w:themeFill="background1" w:themeFillShade="BF"/>
+          </w:tcPr>
+          <w:p>
+            <w:r>
+              <w:t>Test Data</w:t>
+            </w:r>
+          </w:p>
+        </w:tc>
+        <w:tc>
+          <w:tcPr>
+            <w:tcW w:w="1309" w:type="pct"/>
+            <w:shd w:val="clear" w:color="auto" w:fill="BFBFBF" w:themeFill="background1" w:themeFillShade="BF"/>
+          </w:tcPr>
+          <w:p>
+            <w:r>
+              <w:t>Expected Result</w:t>
+            </w:r>
+          </w:p>
+        </w:tc>
+      </w:tr>
+      <w:tr>
+        <w:tc>
+          <w:tcPr>
+            <w:tcW w:w="700" w:type="pct"/>
+            <w:shd w:val="clear" w:color="auto" w:fill="auto"/>
+          </w:tcPr>
+          <w:p>
+            <w:r>
+              <w:t>1.3.7</w:t>
+            </w:r>
+          </w:p>
+        </w:tc>
+        <w:tc>
+          <w:tcPr>
+            <w:tcW w:w="1262" w:type="pct"/>
+            <w:shd w:val="clear" w:color="auto" w:fill="auto"/>
+          </w:tcPr>
+          <w:p>
+            <w:r>
+              <w:t>Tests that only the host has the option to kick people from the game session</w:t>
+            </w:r>
+          </w:p>
+        </w:tc>
+        <w:tc>
+          <w:tcPr>
+            <w:tcW w:w="550" w:type="pct"/>
+            <w:shd w:val="clear" w:color="auto" w:fill="auto"/>
+          </w:tcPr>
+          <w:p>
+            <w:r>
+              <w:t>2.6</w:t>
+            </w:r>
+          </w:p>
+        </w:tc>
+        <w:tc>
+          <w:tcPr>
+            <w:tcW w:w="1179" w:type="pct"/>
+            <w:shd w:val="clear" w:color="auto" w:fill="auto"/>
+          </w:tcPr>
+          <w:p>
+            <w:r>
+              <w:t>Host clicks on a player other than themselves username</w:t>
+            </w:r>
+          </w:p>
+        </w:tc>
+        <w:tc>
+          <w:tcPr>
+            <w:tcW w:w="1309" w:type="pct"/>
+            <w:shd w:val="clear" w:color="auto" w:fill="auto"/>
+          </w:tcPr>
+          <w:p>
+            <w:r>
+              <w:t>Buttons displaying “Kick Player” should be shown</w:t>
+            </w:r>
+          </w:p>
+        </w:tc>
+      </w:tr>
+      <w:tr>
+        <w:tc>
+          <w:tcPr>
+            <w:tcW w:w="5000" w:type="pct"/>
+            <w:gridSpan w:val="5"/>
+          </w:tcPr>
+          <w:p>
+            <w:r>
+              <w:t>Actual Result:</w:t>
+            </w:r>
+          </w:p>
+          <w:p/>
+          <w:p/>
+        </w:tc>
+      </w:tr>
+      <w:tr>
+        <w:tc>
+          <w:tcPr>
+            <w:tcW w:w="5000" w:type="pct"/>
+            <w:gridSpan w:val="5"/>
+          </w:tcPr>
+          <w:p>
+            <w:r>
+              <w:t>Changes to be made:</w:t>
+            </w:r>
+          </w:p>
+          <w:p>
+            <w:r>
+              <w:t>N/A</w:t>
+            </w:r>
+          </w:p>
+          <w:p/>
+        </w:tc>
+      </w:tr>
+    </w:tbl>
+    <w:p/>
+    <w:tbl>
+      <w:tblPr>
+        <w:tblStyle w:val="TableGrid"/>
+        <w:tblW w:w="5000" w:type="pct"/>
+        <w:tblLayout w:type="fixed"/>
+        <w:tblLook w:val="04A0" w:firstRow="1" w:lastRow="0" w:firstColumn="1" w:lastColumn="0" w:noHBand="0" w:noVBand="1"/>
+      </w:tblPr>
+      <w:tblGrid>
+        <w:gridCol w:w="1262"/>
+        <w:gridCol w:w="2276"/>
+        <w:gridCol w:w="992"/>
+        <w:gridCol w:w="2126"/>
+        <w:gridCol w:w="2360"/>
+      </w:tblGrid>
+      <w:tr>
+        <w:tc>
+          <w:tcPr>
+            <w:tcW w:w="700" w:type="pct"/>
+            <w:shd w:val="clear" w:color="auto" w:fill="BFBFBF" w:themeFill="background1" w:themeFillShade="BF"/>
+          </w:tcPr>
+          <w:p>
+            <w:r>
+              <w:t>Test Number</w:t>
+            </w:r>
+          </w:p>
+        </w:tc>
+        <w:tc>
+          <w:tcPr>
+            <w:tcW w:w="1262" w:type="pct"/>
+            <w:shd w:val="clear" w:color="auto" w:fill="BFBFBF" w:themeFill="background1" w:themeFillShade="BF"/>
+          </w:tcPr>
+          <w:p>
+            <w:r>
+              <w:t>Description</w:t>
+            </w:r>
+          </w:p>
+        </w:tc>
+        <w:tc>
+          <w:tcPr>
+            <w:tcW w:w="550" w:type="pct"/>
+            <w:shd w:val="clear" w:color="auto" w:fill="BFBFBF" w:themeFill="background1" w:themeFillShade="BF"/>
+          </w:tcPr>
+          <w:p>
+            <w:r>
+              <w:t>Success Criteria</w:t>
+            </w:r>
+          </w:p>
+        </w:tc>
+        <w:tc>
+          <w:tcPr>
+            <w:tcW w:w="1179" w:type="pct"/>
+            <w:shd w:val="clear" w:color="auto" w:fill="BFBFBF" w:themeFill="background1" w:themeFillShade="BF"/>
+          </w:tcPr>
+          <w:p>
+            <w:r>
+              <w:t>Test Data</w:t>
+            </w:r>
+          </w:p>
+        </w:tc>
+        <w:tc>
+          <w:tcPr>
+            <w:tcW w:w="1309" w:type="pct"/>
+            <w:shd w:val="clear" w:color="auto" w:fill="BFBFBF" w:themeFill="background1" w:themeFillShade="BF"/>
+          </w:tcPr>
+          <w:p>
+            <w:r>
+              <w:t>Expected Result</w:t>
+            </w:r>
+          </w:p>
+        </w:tc>
+      </w:tr>
+      <w:tr>
+        <w:tc>
+          <w:tcPr>
+            <w:tcW w:w="700" w:type="pct"/>
+            <w:shd w:val="clear" w:color="auto" w:fill="auto"/>
+          </w:tcPr>
+          <w:p>
+            <w:r>
+              <w:t>1.3.</w:t>
+            </w:r>
+            <w:r>
+              <w:t>8</w:t>
+            </w:r>
+          </w:p>
+        </w:tc>
+        <w:tc>
+          <w:tcPr>
+            <w:tcW w:w="1262" w:type="pct"/>
+            <w:shd w:val="clear" w:color="auto" w:fill="auto"/>
+          </w:tcPr>
+          <w:p>
+            <w:r>
+              <w:t>Tests that only the host has the option to kick people from the game session</w:t>
+            </w:r>
+          </w:p>
+        </w:tc>
+        <w:tc>
+          <w:tcPr>
+            <w:tcW w:w="550" w:type="pct"/>
+            <w:shd w:val="clear" w:color="auto" w:fill="auto"/>
+          </w:tcPr>
+          <w:p>
+            <w:r>
+              <w:t>2.6</w:t>
+            </w:r>
+          </w:p>
+        </w:tc>
+        <w:tc>
+          <w:tcPr>
+            <w:tcW w:w="1179" w:type="pct"/>
+            <w:shd w:val="clear" w:color="auto" w:fill="auto"/>
+          </w:tcPr>
+          <w:p>
+            <w:r>
+              <w:t>Client clicks on a player other than themselves username</w:t>
+            </w:r>
+          </w:p>
+        </w:tc>
+        <w:tc>
+          <w:tcPr>
+            <w:tcW w:w="1309" w:type="pct"/>
+            <w:shd w:val="clear" w:color="auto" w:fill="auto"/>
+          </w:tcPr>
+          <w:p>
+            <w:r>
+              <w:t>Nothing happens</w:t>
+            </w:r>
+          </w:p>
+        </w:tc>
+      </w:tr>
+      <w:tr>
+        <w:tc>
+          <w:tcPr>
+            <w:tcW w:w="5000" w:type="pct"/>
+            <w:gridSpan w:val="5"/>
+          </w:tcPr>
+          <w:p>
+            <w:r>
+              <w:t>Actual Result:</w:t>
+            </w:r>
+          </w:p>
+          <w:p/>
+          <w:p/>
+        </w:tc>
+      </w:tr>
+      <w:tr>
+        <w:tc>
+          <w:tcPr>
+            <w:tcW w:w="5000" w:type="pct"/>
+            <w:gridSpan w:val="5"/>
+          </w:tcPr>
+          <w:p>
+            <w:r>
+              <w:t>Changes to be made:</w:t>
+            </w:r>
+          </w:p>
+          <w:p>
+            <w:r>
+              <w:t>N/A</w:t>
+            </w:r>
+          </w:p>
+          <w:p/>
+        </w:tc>
+      </w:tr>
+    </w:tbl>
+    <w:p/>
+    <w:tbl>
+      <w:tblPr>
+        <w:tblStyle w:val="TableGrid"/>
+        <w:tblW w:w="5000" w:type="pct"/>
+        <w:tblLayout w:type="fixed"/>
+        <w:tblLook w:val="04A0" w:firstRow="1" w:lastRow="0" w:firstColumn="1" w:lastColumn="0" w:noHBand="0" w:noVBand="1"/>
+      </w:tblPr>
+      <w:tblGrid>
+        <w:gridCol w:w="1262"/>
+        <w:gridCol w:w="2276"/>
+        <w:gridCol w:w="992"/>
+        <w:gridCol w:w="2126"/>
+        <w:gridCol w:w="2360"/>
+      </w:tblGrid>
+      <w:tr>
+        <w:tc>
+          <w:tcPr>
+            <w:tcW w:w="700" w:type="pct"/>
+            <w:shd w:val="clear" w:color="auto" w:fill="BFBFBF" w:themeFill="background1" w:themeFillShade="BF"/>
+          </w:tcPr>
+          <w:p>
+            <w:r>
+              <w:t>Test Number</w:t>
+            </w:r>
+          </w:p>
+        </w:tc>
+        <w:tc>
+          <w:tcPr>
+            <w:tcW w:w="1262" w:type="pct"/>
+            <w:shd w:val="clear" w:color="auto" w:fill="BFBFBF" w:themeFill="background1" w:themeFillShade="BF"/>
+          </w:tcPr>
+          <w:p>
+            <w:r>
+              <w:t>Description</w:t>
+            </w:r>
+          </w:p>
+        </w:tc>
+        <w:tc>
+          <w:tcPr>
+            <w:tcW w:w="550" w:type="pct"/>
+            <w:shd w:val="clear" w:color="auto" w:fill="BFBFBF" w:themeFill="background1" w:themeFillShade="BF"/>
+          </w:tcPr>
+          <w:p>
+            <w:r>
+              <w:t>Success Criteria</w:t>
+            </w:r>
+          </w:p>
+        </w:tc>
+        <w:tc>
+          <w:tcPr>
+            <w:tcW w:w="1179" w:type="pct"/>
+            <w:shd w:val="clear" w:color="auto" w:fill="BFBFBF" w:themeFill="background1" w:themeFillShade="BF"/>
+          </w:tcPr>
+          <w:p>
+            <w:r>
+              <w:t>Test Data</w:t>
+            </w:r>
+          </w:p>
+        </w:tc>
+        <w:tc>
+          <w:tcPr>
+            <w:tcW w:w="1309" w:type="pct"/>
+            <w:shd w:val="clear" w:color="auto" w:fill="BFBFBF" w:themeFill="background1" w:themeFillShade="BF"/>
+          </w:tcPr>
+          <w:p>
+            <w:r>
+              <w:t>Expected Result</w:t>
+            </w:r>
+          </w:p>
+        </w:tc>
+      </w:tr>
+      <w:tr>
+        <w:tc>
+          <w:tcPr>
+            <w:tcW w:w="700" w:type="pct"/>
+            <w:shd w:val="clear" w:color="auto" w:fill="auto"/>
+          </w:tcPr>
+          <w:p>
+            <w:r>
+              <w:t>1.3.9</w:t>
+            </w:r>
+          </w:p>
+        </w:tc>
+        <w:tc>
+          <w:tcPr>
+            <w:tcW w:w="1262" w:type="pct"/>
+            <w:shd w:val="clear" w:color="auto" w:fill="auto"/>
+          </w:tcPr>
+          <w:p>
+            <w:r>
+              <w:t>Tests that the Kick Button actually disconnects the selected client</w:t>
+            </w:r>
+          </w:p>
+        </w:tc>
+        <w:tc>
+          <w:tcPr>
+            <w:tcW w:w="550" w:type="pct"/>
+            <w:shd w:val="clear" w:color="auto" w:fill="auto"/>
+          </w:tcPr>
+          <w:p>
+            <w:r>
+              <w:t>2.6</w:t>
+            </w:r>
+          </w:p>
+        </w:tc>
+        <w:tc>
+          <w:tcPr>
+            <w:tcW w:w="1179" w:type="pct"/>
+            <w:shd w:val="clear" w:color="auto" w:fill="auto"/>
+          </w:tcPr>
+          <w:p>
+            <w:r>
+              <w:t>Host clicks on a player other than themselves username, then presses the “Kick Player” button</w:t>
+            </w:r>
+          </w:p>
+        </w:tc>
+        <w:tc>
+          <w:tcPr>
+            <w:tcW w:w="1309" w:type="pct"/>
+            <w:shd w:val="clear" w:color="auto" w:fill="auto"/>
+          </w:tcPr>
+          <w:p>
+            <w:r>
+              <w:t>Client is disconnected from the game session, and is removed from every player’s player list. That player is sent back to the title screen</w:t>
+            </w:r>
+          </w:p>
+        </w:tc>
+      </w:tr>
+      <w:tr>
+        <w:tc>
+          <w:tcPr>
+            <w:tcW w:w="5000" w:type="pct"/>
+            <w:gridSpan w:val="5"/>
+          </w:tcPr>
+          <w:p>
+            <w:r>
+              <w:t>Actual Result:</w:t>
+            </w:r>
+          </w:p>
+          <w:p/>
+          <w:p/>
+        </w:tc>
+      </w:tr>
+      <w:tr>
+        <w:tc>
+          <w:tcPr>
+            <w:tcW w:w="5000" w:type="pct"/>
+            <w:gridSpan w:val="5"/>
+          </w:tcPr>
+          <w:p>
+            <w:r>
+              <w:t>Changes to be made:</w:t>
+            </w:r>
+          </w:p>
+          <w:p>
+            <w:r>
+              <w:t>N/A</w:t>
+            </w:r>
+          </w:p>
+          <w:p/>
+        </w:tc>
+      </w:tr>
+    </w:tbl>
+    <w:p/>
+    <w:tbl>
+      <w:tblPr>
+        <w:tblStyle w:val="TableGrid"/>
+        <w:tblW w:w="5000" w:type="pct"/>
+        <w:tblLayout w:type="fixed"/>
+        <w:tblLook w:val="04A0" w:firstRow="1" w:lastRow="0" w:firstColumn="1" w:lastColumn="0" w:noHBand="0" w:noVBand="1"/>
+      </w:tblPr>
+      <w:tblGrid>
+        <w:gridCol w:w="1262"/>
+        <w:gridCol w:w="2276"/>
+        <w:gridCol w:w="992"/>
+        <w:gridCol w:w="2126"/>
+        <w:gridCol w:w="2360"/>
+      </w:tblGrid>
+      <w:tr>
+        <w:tc>
+          <w:tcPr>
+            <w:tcW w:w="700" w:type="pct"/>
+            <w:shd w:val="clear" w:color="auto" w:fill="BFBFBF" w:themeFill="background1" w:themeFillShade="BF"/>
+          </w:tcPr>
+          <w:p>
+            <w:r>
+              <w:t>Test Number</w:t>
+            </w:r>
+          </w:p>
+        </w:tc>
+        <w:tc>
+          <w:tcPr>
+            <w:tcW w:w="1262" w:type="pct"/>
+            <w:shd w:val="clear" w:color="auto" w:fill="BFBFBF" w:themeFill="background1" w:themeFillShade="BF"/>
+          </w:tcPr>
+          <w:p>
+            <w:r>
+              <w:t>Description</w:t>
+            </w:r>
+          </w:p>
+        </w:tc>
+        <w:tc>
+          <w:tcPr>
+            <w:tcW w:w="550" w:type="pct"/>
+            <w:shd w:val="clear" w:color="auto" w:fill="BFBFBF" w:themeFill="background1" w:themeFillShade="BF"/>
+          </w:tcPr>
+          <w:p>
+            <w:r>
+              <w:t>Success Criteria</w:t>
+            </w:r>
+          </w:p>
+        </w:tc>
+        <w:tc>
+          <w:tcPr>
+            <w:tcW w:w="1179" w:type="pct"/>
+            <w:shd w:val="clear" w:color="auto" w:fill="BFBFBF" w:themeFill="background1" w:themeFillShade="BF"/>
+          </w:tcPr>
+          <w:p>
+            <w:r>
+              <w:t>Test Data</w:t>
+            </w:r>
+          </w:p>
+        </w:tc>
+        <w:tc>
+          <w:tcPr>
+            <w:tcW w:w="1309" w:type="pct"/>
+            <w:shd w:val="clear" w:color="auto" w:fill="BFBFBF" w:themeFill="background1" w:themeFillShade="BF"/>
+          </w:tcPr>
+          <w:p>
+            <w:r>
+              <w:t>Expected Result</w:t>
+            </w:r>
+          </w:p>
+        </w:tc>
+      </w:tr>
+      <w:tr>
+        <w:tc>
+          <w:tcPr>
+            <w:tcW w:w="700" w:type="pct"/>
+            <w:shd w:val="clear" w:color="auto" w:fill="auto"/>
+          </w:tcPr>
+          <w:p>
+            <w:r>
+              <w:t>1.3.10</w:t>
+            </w:r>
+          </w:p>
+        </w:tc>
+        <w:tc>
+          <w:tcPr>
+            <w:tcW w:w="1262" w:type="pct"/>
+            <w:shd w:val="clear" w:color="auto" w:fill="auto"/>
+          </w:tcPr>
+          <w:p>
+            <w:r>
+              <w:t>Tests that the host can close the server</w:t>
+            </w:r>
+          </w:p>
+          <w:p/>
+        </w:tc>
+        <w:tc>
+          <w:tcPr>
+            <w:tcW w:w="550" w:type="pct"/>
+            <w:shd w:val="clear" w:color="auto" w:fill="auto"/>
+          </w:tcPr>
+          <w:p>
+            <w:r>
+              <w:t>2.8</w:t>
+            </w:r>
+          </w:p>
+        </w:tc>
+        <w:tc>
+          <w:tcPr>
+            <w:tcW w:w="1179" w:type="pct"/>
+            <w:shd w:val="clear" w:color="auto" w:fill="auto"/>
+          </w:tcPr>
+          <w:p>
+            <w:r>
+              <w:t>Host clicks on their own name in the player list</w:t>
+            </w:r>
+          </w:p>
+        </w:tc>
+        <w:tc>
+          <w:tcPr>
+            <w:tcW w:w="1309" w:type="pct"/>
+            <w:shd w:val="clear" w:color="auto" w:fill="auto"/>
+          </w:tcPr>
+          <w:p>
+            <w:r>
+              <w:t>Button displaying “Close Server” should be displayed</w:t>
+            </w:r>
+          </w:p>
+        </w:tc>
+      </w:tr>
+      <w:tr>
+        <w:tc>
+          <w:tcPr>
+            <w:tcW w:w="5000" w:type="pct"/>
+            <w:gridSpan w:val="5"/>
+          </w:tcPr>
+          <w:p>
+            <w:r>
+              <w:t>Actual Result:</w:t>
+            </w:r>
+          </w:p>
+          <w:p/>
+          <w:p/>
+        </w:tc>
+      </w:tr>
+      <w:tr>
+        <w:tc>
+          <w:tcPr>
+            <w:tcW w:w="5000" w:type="pct"/>
+            <w:gridSpan w:val="5"/>
+          </w:tcPr>
+          <w:p>
+            <w:r>
+              <w:t>Changes to be made:</w:t>
+            </w:r>
+          </w:p>
+          <w:p>
+            <w:r>
+              <w:t>N/A</w:t>
+            </w:r>
+          </w:p>
+          <w:p/>
+        </w:tc>
+      </w:tr>
+    </w:tbl>
+    <w:p/>
+    <w:tbl>
+      <w:tblPr>
+        <w:tblStyle w:val="TableGrid"/>
+        <w:tblW w:w="5000" w:type="pct"/>
+        <w:tblLayout w:type="fixed"/>
+        <w:tblLook w:val="04A0" w:firstRow="1" w:lastRow="0" w:firstColumn="1" w:lastColumn="0" w:noHBand="0" w:noVBand="1"/>
+      </w:tblPr>
+      <w:tblGrid>
+        <w:gridCol w:w="1262"/>
+        <w:gridCol w:w="2276"/>
+        <w:gridCol w:w="992"/>
+        <w:gridCol w:w="2126"/>
+        <w:gridCol w:w="2360"/>
+      </w:tblGrid>
+      <w:tr>
+        <w:tc>
+          <w:tcPr>
+            <w:tcW w:w="700" w:type="pct"/>
+            <w:shd w:val="clear" w:color="auto" w:fill="BFBFBF" w:themeFill="background1" w:themeFillShade="BF"/>
+          </w:tcPr>
+          <w:p>
+            <w:r>
+              <w:t>Test Number</w:t>
+            </w:r>
+          </w:p>
+        </w:tc>
+        <w:tc>
+          <w:tcPr>
+            <w:tcW w:w="1262" w:type="pct"/>
+            <w:shd w:val="clear" w:color="auto" w:fill="BFBFBF" w:themeFill="background1" w:themeFillShade="BF"/>
+          </w:tcPr>
+          <w:p>
+            <w:r>
+              <w:t>Description</w:t>
+            </w:r>
+          </w:p>
+        </w:tc>
+        <w:tc>
+          <w:tcPr>
+            <w:tcW w:w="550" w:type="pct"/>
+            <w:shd w:val="clear" w:color="auto" w:fill="BFBFBF" w:themeFill="background1" w:themeFillShade="BF"/>
+          </w:tcPr>
+          <w:p>
+            <w:r>
+              <w:t>Success Criteria</w:t>
+            </w:r>
+          </w:p>
+        </w:tc>
+        <w:tc>
+          <w:tcPr>
+            <w:tcW w:w="1179" w:type="pct"/>
+            <w:shd w:val="clear" w:color="auto" w:fill="BFBFBF" w:themeFill="background1" w:themeFillShade="BF"/>
+          </w:tcPr>
+          <w:p>
+            <w:r>
+              <w:t>Test Data</w:t>
+            </w:r>
+          </w:p>
+        </w:tc>
+        <w:tc>
+          <w:tcPr>
+            <w:tcW w:w="1309" w:type="pct"/>
+            <w:shd w:val="clear" w:color="auto" w:fill="BFBFBF" w:themeFill="background1" w:themeFillShade="BF"/>
+          </w:tcPr>
+          <w:p>
+            <w:r>
+              <w:t>Expected Result</w:t>
+            </w:r>
+          </w:p>
+        </w:tc>
+      </w:tr>
+      <w:tr>
+        <w:tc>
+          <w:tcPr>
+            <w:tcW w:w="700" w:type="pct"/>
+            <w:shd w:val="clear" w:color="auto" w:fill="auto"/>
+          </w:tcPr>
+          <w:p>
+            <w:r>
+              <w:t>1.3.11</w:t>
+            </w:r>
+          </w:p>
+        </w:tc>
+        <w:tc>
+          <w:tcPr>
+            <w:tcW w:w="1262" w:type="pct"/>
+            <w:shd w:val="clear" w:color="auto" w:fill="auto"/>
+          </w:tcPr>
+          <w:p>
+            <w:r>
+              <w:t>Tests that the host can close the server</w:t>
+            </w:r>
+          </w:p>
+          <w:p/>
+        </w:tc>
+        <w:tc>
+          <w:tcPr>
+            <w:tcW w:w="550" w:type="pct"/>
+            <w:shd w:val="clear" w:color="auto" w:fill="auto"/>
+          </w:tcPr>
+          <w:p>
+            <w:r>
+              <w:t>2.8</w:t>
+            </w:r>
+          </w:p>
+        </w:tc>
+        <w:tc>
+          <w:tcPr>
+            <w:tcW w:w="1179" w:type="pct"/>
+            <w:shd w:val="clear" w:color="auto" w:fill="auto"/>
+          </w:tcPr>
+          <w:p>
+            <w:r>
+              <w:t>Host clicks on their own name in the player list then clicks “Close Server”</w:t>
+            </w:r>
+          </w:p>
+        </w:tc>
+        <w:tc>
+          <w:tcPr>
+            <w:tcW w:w="1309" w:type="pct"/>
+            <w:shd w:val="clear" w:color="auto" w:fill="auto"/>
+          </w:tcPr>
+          <w:p>
+            <w:r>
+              <w:t>Every client, and the host, should be disconnected from the server, and sent back to the title screen. The server connection should be closed</w:t>
+            </w:r>
+          </w:p>
+        </w:tc>
+      </w:tr>
+      <w:tr>
+        <w:tc>
+          <w:tcPr>
+            <w:tcW w:w="5000" w:type="pct"/>
+            <w:gridSpan w:val="5"/>
+          </w:tcPr>
+          <w:p>
+            <w:r>
+              <w:t>Actual Result:</w:t>
+            </w:r>
+          </w:p>
+          <w:p/>
+          <w:p/>
+        </w:tc>
+      </w:tr>
+      <w:tr>
+        <w:tc>
+          <w:tcPr>
+            <w:tcW w:w="5000" w:type="pct"/>
+            <w:gridSpan w:val="5"/>
+          </w:tcPr>
+          <w:p>
+            <w:r>
+              <w:t>Changes to be made:</w:t>
+            </w:r>
+          </w:p>
+          <w:p>
+            <w:r>
+              <w:t>N/A</w:t>
+            </w:r>
+          </w:p>
+          <w:p/>
+        </w:tc>
+      </w:tr>
+    </w:tbl>
+    <w:p/>
+    <w:tbl>
+      <w:tblPr>
+        <w:tblStyle w:val="TableGrid"/>
+        <w:tblW w:w="5000" w:type="pct"/>
+        <w:tblLayout w:type="fixed"/>
+        <w:tblLook w:val="04A0" w:firstRow="1" w:lastRow="0" w:firstColumn="1" w:lastColumn="0" w:noHBand="0" w:noVBand="1"/>
+      </w:tblPr>
+      <w:tblGrid>
+        <w:gridCol w:w="1262"/>
+        <w:gridCol w:w="2276"/>
+        <w:gridCol w:w="992"/>
+        <w:gridCol w:w="2126"/>
+        <w:gridCol w:w="2360"/>
+      </w:tblGrid>
+      <w:tr>
+        <w:tc>
+          <w:tcPr>
+            <w:tcW w:w="700" w:type="pct"/>
+            <w:shd w:val="clear" w:color="auto" w:fill="BFBFBF" w:themeFill="background1" w:themeFillShade="BF"/>
+          </w:tcPr>
+          <w:p>
+            <w:r>
+              <w:t>Test Number</w:t>
+            </w:r>
+          </w:p>
+        </w:tc>
+        <w:tc>
+          <w:tcPr>
+            <w:tcW w:w="1262" w:type="pct"/>
+            <w:shd w:val="clear" w:color="auto" w:fill="BFBFBF" w:themeFill="background1" w:themeFillShade="BF"/>
+          </w:tcPr>
+          <w:p>
+            <w:r>
+              <w:t>Description</w:t>
+            </w:r>
+          </w:p>
+        </w:tc>
+        <w:tc>
+          <w:tcPr>
+            <w:tcW w:w="550" w:type="pct"/>
+            <w:shd w:val="clear" w:color="auto" w:fill="BFBFBF" w:themeFill="background1" w:themeFillShade="BF"/>
+          </w:tcPr>
+          <w:p>
+            <w:r>
+              <w:t>Success Criteria</w:t>
+            </w:r>
+          </w:p>
+        </w:tc>
+        <w:tc>
+          <w:tcPr>
+            <w:tcW w:w="1179" w:type="pct"/>
+            <w:shd w:val="clear" w:color="auto" w:fill="BFBFBF" w:themeFill="background1" w:themeFillShade="BF"/>
+          </w:tcPr>
+          <w:p>
+            <w:r>
+              <w:t>Test Data</w:t>
+            </w:r>
+          </w:p>
+        </w:tc>
+        <w:tc>
+          <w:tcPr>
+            <w:tcW w:w="1309" w:type="pct"/>
+            <w:shd w:val="clear" w:color="auto" w:fill="BFBFBF" w:themeFill="background1" w:themeFillShade="BF"/>
+          </w:tcPr>
+          <w:p>
+            <w:r>
+              <w:t>Expected Result</w:t>
+            </w:r>
+          </w:p>
+        </w:tc>
+      </w:tr>
+      <w:tr>
+        <w:tc>
+          <w:tcPr>
+            <w:tcW w:w="700" w:type="pct"/>
+            <w:shd w:val="clear" w:color="auto" w:fill="auto"/>
+          </w:tcPr>
+          <w:p>
+            <w:r>
+              <w:lastRenderedPageBreak/>
+              <w:t>1.3.12</w:t>
+            </w:r>
+          </w:p>
+        </w:tc>
+        <w:tc>
+          <w:tcPr>
+            <w:tcW w:w="1262" w:type="pct"/>
+            <w:shd w:val="clear" w:color="auto" w:fill="auto"/>
+          </w:tcPr>
+          <w:p>
+            <w:r>
+              <w:t>Tests that only the host has a start game button</w:t>
+            </w:r>
+          </w:p>
+        </w:tc>
+        <w:tc>
+          <w:tcPr>
+            <w:tcW w:w="550" w:type="pct"/>
+            <w:shd w:val="clear" w:color="auto" w:fill="auto"/>
+          </w:tcPr>
+          <w:p>
+            <w:r>
+              <w:t>1.2g</w:t>
+            </w:r>
+          </w:p>
+        </w:tc>
+        <w:tc>
+          <w:tcPr>
+            <w:tcW w:w="1179" w:type="pct"/>
+            <w:shd w:val="clear" w:color="auto" w:fill="auto"/>
+          </w:tcPr>
+          <w:p>
+            <w:r>
+              <w:t>Host presses host game</w:t>
+            </w:r>
+          </w:p>
+        </w:tc>
+        <w:tc>
+          <w:tcPr>
+            <w:tcW w:w="1309" w:type="pct"/>
+            <w:shd w:val="clear" w:color="auto" w:fill="auto"/>
+          </w:tcPr>
+          <w:p>
+            <w:r>
+              <w:t>Host has a start game button</w:t>
+            </w:r>
+          </w:p>
+        </w:tc>
+      </w:tr>
+      <w:tr>
+        <w:tc>
+          <w:tcPr>
+            <w:tcW w:w="5000" w:type="pct"/>
+            <w:gridSpan w:val="5"/>
+          </w:tcPr>
+          <w:p>
+            <w:r>
+              <w:t>Actual Result:</w:t>
+            </w:r>
+          </w:p>
+          <w:p/>
+          <w:p/>
+        </w:tc>
+      </w:tr>
+      <w:tr>
+        <w:tc>
+          <w:tcPr>
+            <w:tcW w:w="5000" w:type="pct"/>
+            <w:gridSpan w:val="5"/>
+          </w:tcPr>
+          <w:p>
+            <w:r>
+              <w:t>Changes to be made:</w:t>
+            </w:r>
+          </w:p>
+          <w:p>
+            <w:r>
+              <w:t>N/A</w:t>
+            </w:r>
+          </w:p>
+          <w:p/>
+        </w:tc>
+      </w:tr>
+    </w:tbl>
+    <w:p/>
+    <w:p/>
+    <w:tbl>
+      <w:tblPr>
+        <w:tblStyle w:val="TableGrid"/>
+        <w:tblW w:w="5000" w:type="pct"/>
+        <w:tblLayout w:type="fixed"/>
+        <w:tblLook w:val="04A0" w:firstRow="1" w:lastRow="0" w:firstColumn="1" w:lastColumn="0" w:noHBand="0" w:noVBand="1"/>
+      </w:tblPr>
+      <w:tblGrid>
+        <w:gridCol w:w="1262"/>
+        <w:gridCol w:w="2276"/>
+        <w:gridCol w:w="992"/>
+        <w:gridCol w:w="2126"/>
+        <w:gridCol w:w="2360"/>
+      </w:tblGrid>
+      <w:tr>
+        <w:tc>
+          <w:tcPr>
+            <w:tcW w:w="700" w:type="pct"/>
+            <w:shd w:val="clear" w:color="auto" w:fill="BFBFBF" w:themeFill="background1" w:themeFillShade="BF"/>
+          </w:tcPr>
+          <w:p>
+            <w:r>
+              <w:t>Test Number</w:t>
+            </w:r>
+          </w:p>
+        </w:tc>
+        <w:tc>
+          <w:tcPr>
+            <w:tcW w:w="1262" w:type="pct"/>
+            <w:shd w:val="clear" w:color="auto" w:fill="BFBFBF" w:themeFill="background1" w:themeFillShade="BF"/>
+          </w:tcPr>
+          <w:p>
+            <w:r>
+              <w:t>Description</w:t>
+            </w:r>
+          </w:p>
+        </w:tc>
+        <w:tc>
+          <w:tcPr>
+            <w:tcW w:w="550" w:type="pct"/>
+            <w:shd w:val="clear" w:color="auto" w:fill="BFBFBF" w:themeFill="background1" w:themeFillShade="BF"/>
+          </w:tcPr>
+          <w:p>
+            <w:r>
+              <w:t>Success Criteria</w:t>
+            </w:r>
+          </w:p>
+        </w:tc>
+        <w:tc>
+          <w:tcPr>
+            <w:tcW w:w="1179" w:type="pct"/>
+            <w:shd w:val="clear" w:color="auto" w:fill="BFBFBF" w:themeFill="background1" w:themeFillShade="BF"/>
+          </w:tcPr>
+          <w:p>
+            <w:r>
+              <w:t>Test Data</w:t>
+            </w:r>
+          </w:p>
+        </w:tc>
+        <w:tc>
+          <w:tcPr>
+            <w:tcW w:w="1309" w:type="pct"/>
+            <w:shd w:val="clear" w:color="auto" w:fill="BFBFBF" w:themeFill="background1" w:themeFillShade="BF"/>
+          </w:tcPr>
+          <w:p>
+            <w:r>
+              <w:t>Expected Result</w:t>
+            </w:r>
+          </w:p>
+        </w:tc>
+      </w:tr>
+      <w:tr>
+        <w:tc>
+          <w:tcPr>
+            <w:tcW w:w="700" w:type="pct"/>
+            <w:shd w:val="clear" w:color="auto" w:fill="auto"/>
+          </w:tcPr>
+          <w:p>
+            <w:r>
+              <w:t>1.3.13</w:t>
+            </w:r>
+          </w:p>
+        </w:tc>
+        <w:tc>
+          <w:tcPr>
+            <w:tcW w:w="1262" w:type="pct"/>
+            <w:shd w:val="clear" w:color="auto" w:fill="auto"/>
+          </w:tcPr>
+          <w:p>
+            <w:r>
+              <w:t>Tests that only the host has a start game button</w:t>
+            </w:r>
+          </w:p>
+        </w:tc>
+        <w:tc>
+          <w:tcPr>
+            <w:tcW w:w="550" w:type="pct"/>
+            <w:shd w:val="clear" w:color="auto" w:fill="auto"/>
+          </w:tcPr>
+          <w:p>
+            <w:r>
+              <w:t>1.2g</w:t>
+            </w:r>
+          </w:p>
+        </w:tc>
+        <w:tc>
+          <w:tcPr>
+            <w:tcW w:w="1179" w:type="pct"/>
+            <w:shd w:val="clear" w:color="auto" w:fill="auto"/>
+          </w:tcPr>
+          <w:p>
+            <w:r>
+              <w:t>Client joins currently open game session using a valid join code</w:t>
+            </w:r>
+          </w:p>
+        </w:tc>
+        <w:tc>
+          <w:tcPr>
+            <w:tcW w:w="1309" w:type="pct"/>
+            <w:shd w:val="clear" w:color="auto" w:fill="auto"/>
+          </w:tcPr>
+          <w:p>
+            <w:r>
+              <w:t>Client does not have a start game button</w:t>
+            </w:r>
+          </w:p>
+        </w:tc>
+      </w:tr>
+      <w:tr>
+        <w:tc>
+          <w:tcPr>
+            <w:tcW w:w="5000" w:type="pct"/>
+            <w:gridSpan w:val="5"/>
+          </w:tcPr>
+          <w:p>
+            <w:r>
+              <w:t>Actual Result:</w:t>
+            </w:r>
+          </w:p>
+          <w:p/>
+          <w:p/>
+        </w:tc>
+      </w:tr>
+      <w:tr>
+        <w:tc>
+          <w:tcPr>
+            <w:tcW w:w="5000" w:type="pct"/>
+            <w:gridSpan w:val="5"/>
+          </w:tcPr>
+          <w:p>
+            <w:r>
+              <w:t>Changes to be made:</w:t>
+            </w:r>
+          </w:p>
+          <w:p>
+            <w:r>
+              <w:t>N/A</w:t>
+            </w:r>
+          </w:p>
+          <w:p/>
+        </w:tc>
+      </w:tr>
+    </w:tbl>
+    <w:p/>
+    <w:p>
+      <w:pPr>
         <w:pStyle w:val="Heading1"/>
       </w:pPr>
       <w:bookmarkStart w:id="20" w:name="_Toc151021405"/>
@@ -12886,8 +15188,8 @@
     </w:p>
     <w:p/>
     <w:sectPr>
-      <w:headerReference w:type="default" r:id="rId41"/>
-      <w:footerReference w:type="default" r:id="rId42"/>
+      <w:headerReference w:type="default" r:id="rId43"/>
+      <w:footerReference w:type="default" r:id="rId44"/>
       <w:pgSz w:w="11906" w:h="16838"/>
       <w:pgMar w:top="1440" w:right="1440" w:bottom="1440" w:left="1440" w:header="708" w:footer="708" w:gutter="0"/>
       <w:pgNumType w:start="0"/>
@@ -32424,14 +34726,14 @@
     <w:charset w:val="00"/>
     <w:family w:val="swiss"/>
     <w:pitch w:val="variable"/>
-    <w:sig w:usb0="E4002EFF" w:usb1="C200247B" w:usb2="00000009" w:usb3="00000000" w:csb0="000001FF" w:csb1="00000000"/>
+    <w:sig w:usb0="E4002EFF" w:usb1="C000247B" w:usb2="00000009" w:usb3="00000000" w:csb0="000001FF" w:csb1="00000000"/>
   </w:font>
   <w:font w:name="Calibri Light">
     <w:panose1 w:val="020F0302020204030204"/>
     <w:charset w:val="00"/>
     <w:family w:val="swiss"/>
     <w:pitch w:val="variable"/>
-    <w:sig w:usb0="E4002EFF" w:usb1="C200247B" w:usb2="00000009" w:usb3="00000000" w:csb0="000001FF" w:csb1="00000000"/>
+    <w:sig w:usb0="E4002EFF" w:usb1="C000247B" w:usb2="00000009" w:usb3="00000000" w:csb0="000001FF" w:csb1="00000000"/>
   </w:font>
 </w:fonts>
 </file>
@@ -32458,6 +34760,7 @@
     <w:rsid w:val="004735A6"/>
     <w:rsid w:val="006C2077"/>
     <w:rsid w:val="00776C86"/>
+    <w:rsid w:val="008432C2"/>
     <w:rsid w:val="008804BD"/>
     <w:rsid w:val="00914ABB"/>
     <w:rsid w:val="00AB0A88"/>

</xml_diff>

<commit_message>
Added Card Scriptable Object
</commit_message>
<xml_diff>
--- a/Project Write Up.docx
+++ b/Project Write Up.docx
@@ -7882,15 +7882,7 @@
           </w:tcPr>
           <w:p>
             <w:r>
-              <w:t>Host types “</w:t>
-            </w:r>
-            <w:proofErr w:type="spellStart"/>
-            <w:r>
-              <w:t>TestHost</w:t>
-            </w:r>
-            <w:proofErr w:type="spellEnd"/>
-            <w:r>
-              <w:t>” into the clue input box and presses the send clue button</w:t>
+              <w:t>Client joins the game</w:t>
             </w:r>
           </w:p>
         </w:tc>
@@ -7900,15 +7892,7 @@
           </w:tcPr>
           <w:p>
             <w:r>
-              <w:t>Clients should get a debug saying “</w:t>
-            </w:r>
-            <w:proofErr w:type="spellStart"/>
-            <w:r>
-              <w:t>TestHost</w:t>
-            </w:r>
-            <w:proofErr w:type="spellEnd"/>
-            <w:r>
-              <w:t>”</w:t>
+              <w:t>This client’s username should be displayed on every player’s screen</w:t>
             </w:r>
           </w:p>
         </w:tc>
@@ -7930,7 +7914,19 @@
           </w:tcPr>
           <w:p>
             <w:r>
-              <w:t>This tests that the clients can cause something to happen on the server</w:t>
+              <w:t xml:space="preserve">This tests that the </w:t>
+            </w:r>
+            <w:r>
+              <w:t>client</w:t>
+            </w:r>
+            <w:r>
+              <w:t xml:space="preserve"> can cause something to happen on the </w:t>
+            </w:r>
+            <w:r>
+              <w:t>host’s</w:t>
+            </w:r>
+            <w:r>
+              <w:t xml:space="preserve"> screen</w:t>
             </w:r>
           </w:p>
         </w:tc>
@@ -7940,7 +7936,7 @@
           </w:tcPr>
           <w:p>
             <w:r>
-              <w:t>2.3</w:t>
+              <w:t>2.4</w:t>
             </w:r>
           </w:p>
         </w:tc>
@@ -7950,15 +7946,7 @@
           </w:tcPr>
           <w:p>
             <w:r>
-              <w:t>Client types “</w:t>
-            </w:r>
-            <w:proofErr w:type="spellStart"/>
-            <w:r>
-              <w:t>TestClient</w:t>
-            </w:r>
-            <w:proofErr w:type="spellEnd"/>
-            <w:r>
-              <w:t>” into the clue input box and presses the send clue button</w:t>
+              <w:t>Client joins the game</w:t>
             </w:r>
           </w:p>
         </w:tc>
@@ -7968,15 +7956,7 @@
           </w:tcPr>
           <w:p>
             <w:r>
-              <w:t>Host should get a debug saying “</w:t>
-            </w:r>
-            <w:proofErr w:type="spellStart"/>
-            <w:r>
-              <w:t>TestClient</w:t>
-            </w:r>
-            <w:proofErr w:type="spellEnd"/>
-            <w:r>
-              <w:t>”</w:t>
+              <w:t>This client’s username should be displayed on every player’s screen</w:t>
             </w:r>
           </w:p>
         </w:tc>
@@ -13055,6 +13035,9 @@
           </w:p>
           <w:p>
             <w:r>
+              <w:rPr>
+                <w:noProof/>
+              </w:rPr>
               <w:drawing>
                 <wp:inline distT="0" distB="0" distL="0" distR="0" wp14:anchorId="306B4F80" wp14:editId="362F1717">
                   <wp:extent cx="3333312" cy="1868170"/>
@@ -13094,6 +13077,9 @@
           </w:p>
           <w:p>
             <w:r>
+              <w:rPr>
+                <w:noProof/>
+              </w:rPr>
               <w:drawing>
                 <wp:inline distT="0" distB="0" distL="0" distR="0" wp14:anchorId="136264C0" wp14:editId="40BFC7AE">
                   <wp:extent cx="3305636" cy="514422"/>
@@ -13294,7 +13280,100 @@
               <w:t>Actual Result:</w:t>
             </w:r>
           </w:p>
-          <w:p/>
+          <w:p>
+            <w:r>
+              <w:t>Host’s Screen:</w:t>
+            </w:r>
+          </w:p>
+          <w:p>
+            <w:r>
+              <w:rPr>
+                <w:noProof/>
+              </w:rPr>
+              <w:drawing>
+                <wp:inline distT="0" distB="0" distL="0" distR="0" wp14:anchorId="21045ECC" wp14:editId="45672D83">
+                  <wp:extent cx="2709333" cy="1524000"/>
+                  <wp:effectExtent l="0" t="0" r="0" b="0"/>
+                  <wp:docPr id="1993830002" name="Picture 1"/>
+                  <wp:cNvGraphicFramePr>
+                    <a:graphicFrameLocks xmlns:a="http://schemas.openxmlformats.org/drawingml/2006/main" noChangeAspect="1"/>
+                  </wp:cNvGraphicFramePr>
+                  <a:graphic xmlns:a="http://schemas.openxmlformats.org/drawingml/2006/main">
+                    <a:graphicData uri="http://schemas.openxmlformats.org/drawingml/2006/picture">
+                      <pic:pic xmlns:pic="http://schemas.openxmlformats.org/drawingml/2006/picture">
+                        <pic:nvPicPr>
+                          <pic:cNvPr id="1993830002" name=""/>
+                          <pic:cNvPicPr/>
+                        </pic:nvPicPr>
+                        <pic:blipFill>
+                          <a:blip r:embed="rId43"/>
+                          <a:stretch>
+                            <a:fillRect/>
+                          </a:stretch>
+                        </pic:blipFill>
+                        <pic:spPr>
+                          <a:xfrm>
+                            <a:off x="0" y="0"/>
+                            <a:ext cx="2714701" cy="1527019"/>
+                          </a:xfrm>
+                          <a:prstGeom prst="rect">
+                            <a:avLst/>
+                          </a:prstGeom>
+                        </pic:spPr>
+                      </pic:pic>
+                    </a:graphicData>
+                  </a:graphic>
+                </wp:inline>
+              </w:drawing>
+            </w:r>
+          </w:p>
+          <w:p>
+            <w:r>
+              <w:t>Clients Screen:</w:t>
+            </w:r>
+          </w:p>
+          <w:p>
+            <w:r>
+              <w:rPr>
+                <w:noProof/>
+              </w:rPr>
+              <w:drawing>
+                <wp:inline distT="0" distB="0" distL="0" distR="0" wp14:anchorId="05BA3849" wp14:editId="0129F4B4">
+                  <wp:extent cx="2737794" cy="1438275"/>
+                  <wp:effectExtent l="0" t="0" r="5715" b="0"/>
+                  <wp:docPr id="1009433857" name="Picture 1"/>
+                  <wp:cNvGraphicFramePr>
+                    <a:graphicFrameLocks xmlns:a="http://schemas.openxmlformats.org/drawingml/2006/main" noChangeAspect="1"/>
+                  </wp:cNvGraphicFramePr>
+                  <a:graphic xmlns:a="http://schemas.openxmlformats.org/drawingml/2006/main">
+                    <a:graphicData uri="http://schemas.openxmlformats.org/drawingml/2006/picture">
+                      <pic:pic xmlns:pic="http://schemas.openxmlformats.org/drawingml/2006/picture">
+                        <pic:nvPicPr>
+                          <pic:cNvPr id="1009433857" name=""/>
+                          <pic:cNvPicPr/>
+                        </pic:nvPicPr>
+                        <pic:blipFill>
+                          <a:blip r:embed="rId44"/>
+                          <a:stretch>
+                            <a:fillRect/>
+                          </a:stretch>
+                        </pic:blipFill>
+                        <pic:spPr>
+                          <a:xfrm>
+                            <a:off x="0" y="0"/>
+                            <a:ext cx="2746129" cy="1442654"/>
+                          </a:xfrm>
+                          <a:prstGeom prst="rect">
+                            <a:avLst/>
+                          </a:prstGeom>
+                        </pic:spPr>
+                      </pic:pic>
+                    </a:graphicData>
+                  </a:graphic>
+                </wp:inline>
+              </w:drawing>
+            </w:r>
+          </w:p>
           <w:p/>
         </w:tc>
       </w:tr>
@@ -13311,7 +13390,7 @@
           </w:p>
           <w:p>
             <w:r>
-              <w:t>N/A</w:t>
+              <w:t>Make the clients screen display the join code</w:t>
             </w:r>
           </w:p>
           <w:p/>
@@ -13398,7 +13477,7 @@
           </w:tcPr>
           <w:p>
             <w:r>
-              <w:t>1.3.3</w:t>
+              <w:t>1.3.4</w:t>
             </w:r>
           </w:p>
         </w:tc>
@@ -13409,7 +13488,7 @@
           </w:tcPr>
           <w:p>
             <w:r>
-              <w:t>This tests that the join button can tell whether a game session exists</w:t>
+              <w:t>This tests that the host can cause something to happen on the client’s screen</w:t>
             </w:r>
           </w:p>
         </w:tc>
@@ -13420,7 +13499,7 @@
           </w:tcPr>
           <w:p>
             <w:r>
-              <w:t>2.2</w:t>
+              <w:t>2.4</w:t>
             </w:r>
           </w:p>
         </w:tc>
@@ -13431,7 +13510,7 @@
           </w:tcPr>
           <w:p>
             <w:r>
-              <w:t>User inputs a valid code to a game session that does not exists. E.g. “HG78AW”</w:t>
+              <w:t>Client joins the game</w:t>
             </w:r>
           </w:p>
         </w:tc>
@@ -13442,15 +13521,184 @@
           </w:tcPr>
           <w:p>
             <w:r>
-              <w:t xml:space="preserve">Text above </w:t>
-            </w:r>
-            <w:proofErr w:type="gramStart"/>
-            <w:r>
-              <w:t>join</w:t>
-            </w:r>
-            <w:proofErr w:type="gramEnd"/>
-            <w:r>
-              <w:t xml:space="preserve"> code displays “Game not found” And game screen is not displayed</w:t>
+              <w:t xml:space="preserve">This </w:t>
+            </w:r>
+            <w:r>
+              <w:t>client’s</w:t>
+            </w:r>
+            <w:r>
+              <w:t xml:space="preserve"> username should be displayed on every player’s screen</w:t>
+            </w:r>
+          </w:p>
+        </w:tc>
+      </w:tr>
+      <w:tr>
+        <w:tc>
+          <w:tcPr>
+            <w:tcW w:w="5000" w:type="pct"/>
+            <w:gridSpan w:val="5"/>
+          </w:tcPr>
+          <w:p>
+            <w:r>
+              <w:t>Actual Result:</w:t>
+            </w:r>
+          </w:p>
+          <w:p/>
+          <w:p/>
+        </w:tc>
+      </w:tr>
+      <w:tr>
+        <w:tc>
+          <w:tcPr>
+            <w:tcW w:w="5000" w:type="pct"/>
+            <w:gridSpan w:val="5"/>
+          </w:tcPr>
+          <w:p>
+            <w:r>
+              <w:t>Changes to be made:</w:t>
+            </w:r>
+          </w:p>
+          <w:p>
+            <w:r>
+              <w:t>N/A</w:t>
+            </w:r>
+          </w:p>
+          <w:p/>
+        </w:tc>
+      </w:tr>
+    </w:tbl>
+    <w:p/>
+    <w:p/>
+    <w:tbl>
+      <w:tblPr>
+        <w:tblStyle w:val="TableGrid"/>
+        <w:tblW w:w="5001" w:type="pct"/>
+        <w:tblLayout w:type="fixed"/>
+        <w:tblLook w:val="04A0" w:firstRow="1" w:lastRow="0" w:firstColumn="1" w:lastColumn="0" w:noHBand="0" w:noVBand="1"/>
+      </w:tblPr>
+      <w:tblGrid>
+        <w:gridCol w:w="1262"/>
+        <w:gridCol w:w="2278"/>
+        <w:gridCol w:w="992"/>
+        <w:gridCol w:w="2125"/>
+        <w:gridCol w:w="2361"/>
+      </w:tblGrid>
+      <w:tr>
+        <w:tc>
+          <w:tcPr>
+            <w:tcW w:w="700" w:type="pct"/>
+            <w:shd w:val="clear" w:color="auto" w:fill="BFBFBF" w:themeFill="background1" w:themeFillShade="BF"/>
+          </w:tcPr>
+          <w:p>
+            <w:r>
+              <w:t>Test Number</w:t>
+            </w:r>
+          </w:p>
+        </w:tc>
+        <w:tc>
+          <w:tcPr>
+            <w:tcW w:w="1263" w:type="pct"/>
+            <w:shd w:val="clear" w:color="auto" w:fill="BFBFBF" w:themeFill="background1" w:themeFillShade="BF"/>
+          </w:tcPr>
+          <w:p>
+            <w:r>
+              <w:t>Description</w:t>
+            </w:r>
+          </w:p>
+        </w:tc>
+        <w:tc>
+          <w:tcPr>
+            <w:tcW w:w="550" w:type="pct"/>
+            <w:shd w:val="clear" w:color="auto" w:fill="BFBFBF" w:themeFill="background1" w:themeFillShade="BF"/>
+          </w:tcPr>
+          <w:p>
+            <w:r>
+              <w:t>Success Criteria</w:t>
+            </w:r>
+          </w:p>
+        </w:tc>
+        <w:tc>
+          <w:tcPr>
+            <w:tcW w:w="1178" w:type="pct"/>
+            <w:shd w:val="clear" w:color="auto" w:fill="BFBFBF" w:themeFill="background1" w:themeFillShade="BF"/>
+          </w:tcPr>
+          <w:p>
+            <w:r>
+              <w:t>Test Data</w:t>
+            </w:r>
+          </w:p>
+        </w:tc>
+        <w:tc>
+          <w:tcPr>
+            <w:tcW w:w="1309" w:type="pct"/>
+            <w:shd w:val="clear" w:color="auto" w:fill="BFBFBF" w:themeFill="background1" w:themeFillShade="BF"/>
+          </w:tcPr>
+          <w:p>
+            <w:r>
+              <w:t>Expected Result</w:t>
+            </w:r>
+          </w:p>
+        </w:tc>
+      </w:tr>
+      <w:tr>
+        <w:tc>
+          <w:tcPr>
+            <w:tcW w:w="700" w:type="pct"/>
+            <w:shd w:val="clear" w:color="auto" w:fill="auto"/>
+          </w:tcPr>
+          <w:p>
+            <w:r>
+              <w:t>1.3.5</w:t>
+            </w:r>
+          </w:p>
+        </w:tc>
+        <w:tc>
+          <w:tcPr>
+            <w:tcW w:w="1263" w:type="pct"/>
+            <w:shd w:val="clear" w:color="auto" w:fill="auto"/>
+          </w:tcPr>
+          <w:p>
+            <w:r>
+              <w:t>This tests that the clients can cause something to happen on the server</w:t>
+            </w:r>
+          </w:p>
+        </w:tc>
+        <w:tc>
+          <w:tcPr>
+            <w:tcW w:w="550" w:type="pct"/>
+            <w:shd w:val="clear" w:color="auto" w:fill="auto"/>
+          </w:tcPr>
+          <w:p>
+            <w:r>
+              <w:t>2.3</w:t>
+            </w:r>
+          </w:p>
+        </w:tc>
+        <w:tc>
+          <w:tcPr>
+            <w:tcW w:w="1178" w:type="pct"/>
+            <w:shd w:val="clear" w:color="auto" w:fill="auto"/>
+          </w:tcPr>
+          <w:p>
+            <w:r>
+              <w:t>Client joins the game</w:t>
+            </w:r>
+          </w:p>
+        </w:tc>
+        <w:tc>
+          <w:tcPr>
+            <w:tcW w:w="1309" w:type="pct"/>
+            <w:shd w:val="clear" w:color="auto" w:fill="auto"/>
+          </w:tcPr>
+          <w:p>
+            <w:r>
+              <w:t xml:space="preserve">This </w:t>
+            </w:r>
+            <w:r>
+              <w:t>client’s</w:t>
+            </w:r>
+            <w:r>
+              <w:t xml:space="preserve"> username should be displayed on every player’s screen</w:t>
             </w:r>
           </w:p>
         </w:tc>
@@ -13570,7 +13818,7 @@
           </w:tcPr>
           <w:p>
             <w:r>
-              <w:t>1.3.4</w:t>
+              <w:t>1.3.6</w:t>
             </w:r>
           </w:p>
         </w:tc>
@@ -13581,7 +13829,7 @@
           </w:tcPr>
           <w:p>
             <w:r>
-              <w:t>This tests that the host can cause something to happen on the client’s screen</w:t>
+              <w:t>Tests that a client is able to leave the game</w:t>
             </w:r>
           </w:p>
         </w:tc>
@@ -13592,7 +13840,7 @@
           </w:tcPr>
           <w:p>
             <w:r>
-              <w:t>2.4</w:t>
+              <w:t>2.7</w:t>
             </w:r>
           </w:p>
         </w:tc>
@@ -13603,15 +13851,7 @@
           </w:tcPr>
           <w:p>
             <w:r>
-              <w:t>Host types “</w:t>
-            </w:r>
-            <w:proofErr w:type="spellStart"/>
-            <w:r>
-              <w:t>TestHost</w:t>
-            </w:r>
-            <w:proofErr w:type="spellEnd"/>
-            <w:r>
-              <w:t>” into the clue input box and presses the send clue button</w:t>
+              <w:t>Client closes the window</w:t>
             </w:r>
           </w:p>
         </w:tc>
@@ -13622,197 +13862,13 @@
           </w:tcPr>
           <w:p>
             <w:r>
-              <w:t>Clients should get a debug saying “</w:t>
+              <w:t xml:space="preserve">Other clients see the client that left’s username disappear off of the </w:t>
             </w:r>
             <w:proofErr w:type="spellStart"/>
             <w:r>
-              <w:t>TestHost</w:t>
+              <w:t>playerList</w:t>
             </w:r>
             <w:proofErr w:type="spellEnd"/>
-            <w:r>
-              <w:t>”</w:t>
-            </w:r>
-          </w:p>
-        </w:tc>
-      </w:tr>
-      <w:tr>
-        <w:tc>
-          <w:tcPr>
-            <w:tcW w:w="5000" w:type="pct"/>
-            <w:gridSpan w:val="5"/>
-          </w:tcPr>
-          <w:p>
-            <w:r>
-              <w:t>Actual Result:</w:t>
-            </w:r>
-          </w:p>
-          <w:p/>
-          <w:p/>
-        </w:tc>
-      </w:tr>
-      <w:tr>
-        <w:tc>
-          <w:tcPr>
-            <w:tcW w:w="5000" w:type="pct"/>
-            <w:gridSpan w:val="5"/>
-          </w:tcPr>
-          <w:p>
-            <w:r>
-              <w:t>Changes to be made:</w:t>
-            </w:r>
-          </w:p>
-          <w:p>
-            <w:r>
-              <w:t>N/A</w:t>
-            </w:r>
-          </w:p>
-          <w:p/>
-        </w:tc>
-      </w:tr>
-    </w:tbl>
-    <w:p/>
-    <w:tbl>
-      <w:tblPr>
-        <w:tblStyle w:val="TableGrid"/>
-        <w:tblW w:w="5001" w:type="pct"/>
-        <w:tblLayout w:type="fixed"/>
-        <w:tblLook w:val="04A0" w:firstRow="1" w:lastRow="0" w:firstColumn="1" w:lastColumn="0" w:noHBand="0" w:noVBand="1"/>
-      </w:tblPr>
-      <w:tblGrid>
-        <w:gridCol w:w="1262"/>
-        <w:gridCol w:w="2278"/>
-        <w:gridCol w:w="992"/>
-        <w:gridCol w:w="2125"/>
-        <w:gridCol w:w="2361"/>
-      </w:tblGrid>
-      <w:tr>
-        <w:tc>
-          <w:tcPr>
-            <w:tcW w:w="700" w:type="pct"/>
-            <w:shd w:val="clear" w:color="auto" w:fill="BFBFBF" w:themeFill="background1" w:themeFillShade="BF"/>
-          </w:tcPr>
-          <w:p>
-            <w:r>
-              <w:t>Test Number</w:t>
-            </w:r>
-          </w:p>
-        </w:tc>
-        <w:tc>
-          <w:tcPr>
-            <w:tcW w:w="1263" w:type="pct"/>
-            <w:shd w:val="clear" w:color="auto" w:fill="BFBFBF" w:themeFill="background1" w:themeFillShade="BF"/>
-          </w:tcPr>
-          <w:p>
-            <w:r>
-              <w:t>Description</w:t>
-            </w:r>
-          </w:p>
-        </w:tc>
-        <w:tc>
-          <w:tcPr>
-            <w:tcW w:w="550" w:type="pct"/>
-            <w:shd w:val="clear" w:color="auto" w:fill="BFBFBF" w:themeFill="background1" w:themeFillShade="BF"/>
-          </w:tcPr>
-          <w:p>
-            <w:r>
-              <w:t>Success Criteria</w:t>
-            </w:r>
-          </w:p>
-        </w:tc>
-        <w:tc>
-          <w:tcPr>
-            <w:tcW w:w="1178" w:type="pct"/>
-            <w:shd w:val="clear" w:color="auto" w:fill="BFBFBF" w:themeFill="background1" w:themeFillShade="BF"/>
-          </w:tcPr>
-          <w:p>
-            <w:r>
-              <w:t>Test Data</w:t>
-            </w:r>
-          </w:p>
-        </w:tc>
-        <w:tc>
-          <w:tcPr>
-            <w:tcW w:w="1309" w:type="pct"/>
-            <w:shd w:val="clear" w:color="auto" w:fill="BFBFBF" w:themeFill="background1" w:themeFillShade="BF"/>
-          </w:tcPr>
-          <w:p>
-            <w:r>
-              <w:t>Expected Result</w:t>
-            </w:r>
-          </w:p>
-        </w:tc>
-      </w:tr>
-      <w:tr>
-        <w:tc>
-          <w:tcPr>
-            <w:tcW w:w="700" w:type="pct"/>
-            <w:shd w:val="clear" w:color="auto" w:fill="auto"/>
-          </w:tcPr>
-          <w:p>
-            <w:r>
-              <w:lastRenderedPageBreak/>
-              <w:t>1.3.5</w:t>
-            </w:r>
-          </w:p>
-        </w:tc>
-        <w:tc>
-          <w:tcPr>
-            <w:tcW w:w="1263" w:type="pct"/>
-            <w:shd w:val="clear" w:color="auto" w:fill="auto"/>
-          </w:tcPr>
-          <w:p>
-            <w:r>
-              <w:t>This tests that the clients can cause something to happen on the server</w:t>
-            </w:r>
-          </w:p>
-        </w:tc>
-        <w:tc>
-          <w:tcPr>
-            <w:tcW w:w="550" w:type="pct"/>
-            <w:shd w:val="clear" w:color="auto" w:fill="auto"/>
-          </w:tcPr>
-          <w:p>
-            <w:r>
-              <w:t>2.3</w:t>
-            </w:r>
-          </w:p>
-        </w:tc>
-        <w:tc>
-          <w:tcPr>
-            <w:tcW w:w="1178" w:type="pct"/>
-            <w:shd w:val="clear" w:color="auto" w:fill="auto"/>
-          </w:tcPr>
-          <w:p>
-            <w:r>
-              <w:t>Client types “</w:t>
-            </w:r>
-            <w:proofErr w:type="spellStart"/>
-            <w:r>
-              <w:t>TestClient</w:t>
-            </w:r>
-            <w:proofErr w:type="spellEnd"/>
-            <w:r>
-              <w:t>” into the clue input box and presses the send clue button</w:t>
-            </w:r>
-          </w:p>
-        </w:tc>
-        <w:tc>
-          <w:tcPr>
-            <w:tcW w:w="1309" w:type="pct"/>
-            <w:shd w:val="clear" w:color="auto" w:fill="auto"/>
-          </w:tcPr>
-          <w:p>
-            <w:r>
-              <w:t>Host should get a debug saying “</w:t>
-            </w:r>
-            <w:proofErr w:type="spellStart"/>
-            <w:r>
-              <w:t>TestClient</w:t>
-            </w:r>
-            <w:proofErr w:type="spellEnd"/>
-            <w:r>
-              <w:t>”</w:t>
-            </w:r>
           </w:p>
         </w:tc>
       </w:tr>
@@ -13931,7 +13987,7 @@
           </w:tcPr>
           <w:p>
             <w:r>
-              <w:t>1.3.6</w:t>
+              <w:t>1.3.7</w:t>
             </w:r>
           </w:p>
         </w:tc>
@@ -13942,7 +13998,7 @@
           </w:tcPr>
           <w:p>
             <w:r>
-              <w:t>Tests that a client is able to leave the game</w:t>
+              <w:t>Tests that only the host has the option to kick people from the game session</w:t>
             </w:r>
           </w:p>
         </w:tc>
@@ -13953,7 +14009,7 @@
           </w:tcPr>
           <w:p>
             <w:r>
-              <w:t>2.7</w:t>
+              <w:t>2.6</w:t>
             </w:r>
           </w:p>
         </w:tc>
@@ -13964,7 +14020,7 @@
           </w:tcPr>
           <w:p>
             <w:r>
-              <w:t>Client closes the window</w:t>
+              <w:t>Host clicks on a player other than themselves username</w:t>
             </w:r>
           </w:p>
         </w:tc>
@@ -13975,13 +14031,8 @@
           </w:tcPr>
           <w:p>
             <w:r>
-              <w:t xml:space="preserve">Other clients see the client that left’s username disappear off of the </w:t>
-            </w:r>
-            <w:proofErr w:type="spellStart"/>
-            <w:r>
-              <w:t>playerList</w:t>
-            </w:r>
-            <w:proofErr w:type="spellEnd"/>
+              <w:t>Buttons displaying “Kick Player” should be shown</w:t>
+            </w:r>
           </w:p>
         </w:tc>
       </w:tr>
@@ -14100,7 +14151,7 @@
           </w:tcPr>
           <w:p>
             <w:r>
-              <w:t>1.3.7</w:t>
+              <w:t>1.3.11</w:t>
             </w:r>
           </w:p>
         </w:tc>
@@ -14111,9 +14162,10 @@
           </w:tcPr>
           <w:p>
             <w:r>
-              <w:t>Tests that only the host has the option to kick people from the game session</w:t>
-            </w:r>
-          </w:p>
+              <w:t>Tests that the host can close the server</w:t>
+            </w:r>
+          </w:p>
+          <w:p/>
         </w:tc>
         <w:tc>
           <w:tcPr>
@@ -14122,7 +14174,7 @@
           </w:tcPr>
           <w:p>
             <w:r>
-              <w:t>2.6</w:t>
+              <w:t>2.8</w:t>
             </w:r>
           </w:p>
         </w:tc>
@@ -14133,7 +14185,7 @@
           </w:tcPr>
           <w:p>
             <w:r>
-              <w:t>Host clicks on a player other than themselves username</w:t>
+              <w:t>Host closes the game</w:t>
             </w:r>
           </w:p>
         </w:tc>
@@ -14144,7 +14196,11 @@
           </w:tcPr>
           <w:p>
             <w:r>
-              <w:t>Buttons displaying “Kick Player” should be shown</w:t>
+              <w:t xml:space="preserve">Every client, and the host, should be disconnected from the server, and sent back to the title screen. The </w:t>
+            </w:r>
+            <w:r>
+              <w:lastRenderedPageBreak/>
+              <w:t>server connection should be closed</w:t>
             </w:r>
           </w:p>
         </w:tc>
@@ -14157,6 +14213,7 @@
           </w:tcPr>
           <w:p>
             <w:r>
+              <w:lastRenderedPageBreak/>
               <w:t>Actual Result:</w:t>
             </w:r>
           </w:p>
@@ -14264,668 +14321,6 @@
           </w:tcPr>
           <w:p>
             <w:r>
-              <w:t>1.3.</w:t>
-            </w:r>
-            <w:r>
-              <w:t>8</w:t>
-            </w:r>
-          </w:p>
-        </w:tc>
-        <w:tc>
-          <w:tcPr>
-            <w:tcW w:w="1262" w:type="pct"/>
-            <w:shd w:val="clear" w:color="auto" w:fill="auto"/>
-          </w:tcPr>
-          <w:p>
-            <w:r>
-              <w:t>Tests that only the host has the option to kick people from the game session</w:t>
-            </w:r>
-          </w:p>
-        </w:tc>
-        <w:tc>
-          <w:tcPr>
-            <w:tcW w:w="550" w:type="pct"/>
-            <w:shd w:val="clear" w:color="auto" w:fill="auto"/>
-          </w:tcPr>
-          <w:p>
-            <w:r>
-              <w:t>2.6</w:t>
-            </w:r>
-          </w:p>
-        </w:tc>
-        <w:tc>
-          <w:tcPr>
-            <w:tcW w:w="1179" w:type="pct"/>
-            <w:shd w:val="clear" w:color="auto" w:fill="auto"/>
-          </w:tcPr>
-          <w:p>
-            <w:r>
-              <w:t>Client clicks on a player other than themselves username</w:t>
-            </w:r>
-          </w:p>
-        </w:tc>
-        <w:tc>
-          <w:tcPr>
-            <w:tcW w:w="1309" w:type="pct"/>
-            <w:shd w:val="clear" w:color="auto" w:fill="auto"/>
-          </w:tcPr>
-          <w:p>
-            <w:r>
-              <w:t>Nothing happens</w:t>
-            </w:r>
-          </w:p>
-        </w:tc>
-      </w:tr>
-      <w:tr>
-        <w:tc>
-          <w:tcPr>
-            <w:tcW w:w="5000" w:type="pct"/>
-            <w:gridSpan w:val="5"/>
-          </w:tcPr>
-          <w:p>
-            <w:r>
-              <w:t>Actual Result:</w:t>
-            </w:r>
-          </w:p>
-          <w:p/>
-          <w:p/>
-        </w:tc>
-      </w:tr>
-      <w:tr>
-        <w:tc>
-          <w:tcPr>
-            <w:tcW w:w="5000" w:type="pct"/>
-            <w:gridSpan w:val="5"/>
-          </w:tcPr>
-          <w:p>
-            <w:r>
-              <w:t>Changes to be made:</w:t>
-            </w:r>
-          </w:p>
-          <w:p>
-            <w:r>
-              <w:t>N/A</w:t>
-            </w:r>
-          </w:p>
-          <w:p/>
-        </w:tc>
-      </w:tr>
-    </w:tbl>
-    <w:p/>
-    <w:tbl>
-      <w:tblPr>
-        <w:tblStyle w:val="TableGrid"/>
-        <w:tblW w:w="5000" w:type="pct"/>
-        <w:tblLayout w:type="fixed"/>
-        <w:tblLook w:val="04A0" w:firstRow="1" w:lastRow="0" w:firstColumn="1" w:lastColumn="0" w:noHBand="0" w:noVBand="1"/>
-      </w:tblPr>
-      <w:tblGrid>
-        <w:gridCol w:w="1262"/>
-        <w:gridCol w:w="2276"/>
-        <w:gridCol w:w="992"/>
-        <w:gridCol w:w="2126"/>
-        <w:gridCol w:w="2360"/>
-      </w:tblGrid>
-      <w:tr>
-        <w:tc>
-          <w:tcPr>
-            <w:tcW w:w="700" w:type="pct"/>
-            <w:shd w:val="clear" w:color="auto" w:fill="BFBFBF" w:themeFill="background1" w:themeFillShade="BF"/>
-          </w:tcPr>
-          <w:p>
-            <w:r>
-              <w:t>Test Number</w:t>
-            </w:r>
-          </w:p>
-        </w:tc>
-        <w:tc>
-          <w:tcPr>
-            <w:tcW w:w="1262" w:type="pct"/>
-            <w:shd w:val="clear" w:color="auto" w:fill="BFBFBF" w:themeFill="background1" w:themeFillShade="BF"/>
-          </w:tcPr>
-          <w:p>
-            <w:r>
-              <w:t>Description</w:t>
-            </w:r>
-          </w:p>
-        </w:tc>
-        <w:tc>
-          <w:tcPr>
-            <w:tcW w:w="550" w:type="pct"/>
-            <w:shd w:val="clear" w:color="auto" w:fill="BFBFBF" w:themeFill="background1" w:themeFillShade="BF"/>
-          </w:tcPr>
-          <w:p>
-            <w:r>
-              <w:t>Success Criteria</w:t>
-            </w:r>
-          </w:p>
-        </w:tc>
-        <w:tc>
-          <w:tcPr>
-            <w:tcW w:w="1179" w:type="pct"/>
-            <w:shd w:val="clear" w:color="auto" w:fill="BFBFBF" w:themeFill="background1" w:themeFillShade="BF"/>
-          </w:tcPr>
-          <w:p>
-            <w:r>
-              <w:t>Test Data</w:t>
-            </w:r>
-          </w:p>
-        </w:tc>
-        <w:tc>
-          <w:tcPr>
-            <w:tcW w:w="1309" w:type="pct"/>
-            <w:shd w:val="clear" w:color="auto" w:fill="BFBFBF" w:themeFill="background1" w:themeFillShade="BF"/>
-          </w:tcPr>
-          <w:p>
-            <w:r>
-              <w:t>Expected Result</w:t>
-            </w:r>
-          </w:p>
-        </w:tc>
-      </w:tr>
-      <w:tr>
-        <w:tc>
-          <w:tcPr>
-            <w:tcW w:w="700" w:type="pct"/>
-            <w:shd w:val="clear" w:color="auto" w:fill="auto"/>
-          </w:tcPr>
-          <w:p>
-            <w:r>
-              <w:t>1.3.9</w:t>
-            </w:r>
-          </w:p>
-        </w:tc>
-        <w:tc>
-          <w:tcPr>
-            <w:tcW w:w="1262" w:type="pct"/>
-            <w:shd w:val="clear" w:color="auto" w:fill="auto"/>
-          </w:tcPr>
-          <w:p>
-            <w:r>
-              <w:t>Tests that the Kick Button actually disconnects the selected client</w:t>
-            </w:r>
-          </w:p>
-        </w:tc>
-        <w:tc>
-          <w:tcPr>
-            <w:tcW w:w="550" w:type="pct"/>
-            <w:shd w:val="clear" w:color="auto" w:fill="auto"/>
-          </w:tcPr>
-          <w:p>
-            <w:r>
-              <w:t>2.6</w:t>
-            </w:r>
-          </w:p>
-        </w:tc>
-        <w:tc>
-          <w:tcPr>
-            <w:tcW w:w="1179" w:type="pct"/>
-            <w:shd w:val="clear" w:color="auto" w:fill="auto"/>
-          </w:tcPr>
-          <w:p>
-            <w:r>
-              <w:t>Host clicks on a player other than themselves username, then presses the “Kick Player” button</w:t>
-            </w:r>
-          </w:p>
-        </w:tc>
-        <w:tc>
-          <w:tcPr>
-            <w:tcW w:w="1309" w:type="pct"/>
-            <w:shd w:val="clear" w:color="auto" w:fill="auto"/>
-          </w:tcPr>
-          <w:p>
-            <w:r>
-              <w:t>Client is disconnected from the game session, and is removed from every player’s player list. That player is sent back to the title screen</w:t>
-            </w:r>
-          </w:p>
-        </w:tc>
-      </w:tr>
-      <w:tr>
-        <w:tc>
-          <w:tcPr>
-            <w:tcW w:w="5000" w:type="pct"/>
-            <w:gridSpan w:val="5"/>
-          </w:tcPr>
-          <w:p>
-            <w:r>
-              <w:t>Actual Result:</w:t>
-            </w:r>
-          </w:p>
-          <w:p/>
-          <w:p/>
-        </w:tc>
-      </w:tr>
-      <w:tr>
-        <w:tc>
-          <w:tcPr>
-            <w:tcW w:w="5000" w:type="pct"/>
-            <w:gridSpan w:val="5"/>
-          </w:tcPr>
-          <w:p>
-            <w:r>
-              <w:t>Changes to be made:</w:t>
-            </w:r>
-          </w:p>
-          <w:p>
-            <w:r>
-              <w:t>N/A</w:t>
-            </w:r>
-          </w:p>
-          <w:p/>
-        </w:tc>
-      </w:tr>
-    </w:tbl>
-    <w:p/>
-    <w:tbl>
-      <w:tblPr>
-        <w:tblStyle w:val="TableGrid"/>
-        <w:tblW w:w="5000" w:type="pct"/>
-        <w:tblLayout w:type="fixed"/>
-        <w:tblLook w:val="04A0" w:firstRow="1" w:lastRow="0" w:firstColumn="1" w:lastColumn="0" w:noHBand="0" w:noVBand="1"/>
-      </w:tblPr>
-      <w:tblGrid>
-        <w:gridCol w:w="1262"/>
-        <w:gridCol w:w="2276"/>
-        <w:gridCol w:w="992"/>
-        <w:gridCol w:w="2126"/>
-        <w:gridCol w:w="2360"/>
-      </w:tblGrid>
-      <w:tr>
-        <w:tc>
-          <w:tcPr>
-            <w:tcW w:w="700" w:type="pct"/>
-            <w:shd w:val="clear" w:color="auto" w:fill="BFBFBF" w:themeFill="background1" w:themeFillShade="BF"/>
-          </w:tcPr>
-          <w:p>
-            <w:r>
-              <w:t>Test Number</w:t>
-            </w:r>
-          </w:p>
-        </w:tc>
-        <w:tc>
-          <w:tcPr>
-            <w:tcW w:w="1262" w:type="pct"/>
-            <w:shd w:val="clear" w:color="auto" w:fill="BFBFBF" w:themeFill="background1" w:themeFillShade="BF"/>
-          </w:tcPr>
-          <w:p>
-            <w:r>
-              <w:t>Description</w:t>
-            </w:r>
-          </w:p>
-        </w:tc>
-        <w:tc>
-          <w:tcPr>
-            <w:tcW w:w="550" w:type="pct"/>
-            <w:shd w:val="clear" w:color="auto" w:fill="BFBFBF" w:themeFill="background1" w:themeFillShade="BF"/>
-          </w:tcPr>
-          <w:p>
-            <w:r>
-              <w:t>Success Criteria</w:t>
-            </w:r>
-          </w:p>
-        </w:tc>
-        <w:tc>
-          <w:tcPr>
-            <w:tcW w:w="1179" w:type="pct"/>
-            <w:shd w:val="clear" w:color="auto" w:fill="BFBFBF" w:themeFill="background1" w:themeFillShade="BF"/>
-          </w:tcPr>
-          <w:p>
-            <w:r>
-              <w:t>Test Data</w:t>
-            </w:r>
-          </w:p>
-        </w:tc>
-        <w:tc>
-          <w:tcPr>
-            <w:tcW w:w="1309" w:type="pct"/>
-            <w:shd w:val="clear" w:color="auto" w:fill="BFBFBF" w:themeFill="background1" w:themeFillShade="BF"/>
-          </w:tcPr>
-          <w:p>
-            <w:r>
-              <w:t>Expected Result</w:t>
-            </w:r>
-          </w:p>
-        </w:tc>
-      </w:tr>
-      <w:tr>
-        <w:tc>
-          <w:tcPr>
-            <w:tcW w:w="700" w:type="pct"/>
-            <w:shd w:val="clear" w:color="auto" w:fill="auto"/>
-          </w:tcPr>
-          <w:p>
-            <w:r>
-              <w:t>1.3.10</w:t>
-            </w:r>
-          </w:p>
-        </w:tc>
-        <w:tc>
-          <w:tcPr>
-            <w:tcW w:w="1262" w:type="pct"/>
-            <w:shd w:val="clear" w:color="auto" w:fill="auto"/>
-          </w:tcPr>
-          <w:p>
-            <w:r>
-              <w:t>Tests that the host can close the server</w:t>
-            </w:r>
-          </w:p>
-          <w:p/>
-        </w:tc>
-        <w:tc>
-          <w:tcPr>
-            <w:tcW w:w="550" w:type="pct"/>
-            <w:shd w:val="clear" w:color="auto" w:fill="auto"/>
-          </w:tcPr>
-          <w:p>
-            <w:r>
-              <w:t>2.8</w:t>
-            </w:r>
-          </w:p>
-        </w:tc>
-        <w:tc>
-          <w:tcPr>
-            <w:tcW w:w="1179" w:type="pct"/>
-            <w:shd w:val="clear" w:color="auto" w:fill="auto"/>
-          </w:tcPr>
-          <w:p>
-            <w:r>
-              <w:t>Host clicks on their own name in the player list</w:t>
-            </w:r>
-          </w:p>
-        </w:tc>
-        <w:tc>
-          <w:tcPr>
-            <w:tcW w:w="1309" w:type="pct"/>
-            <w:shd w:val="clear" w:color="auto" w:fill="auto"/>
-          </w:tcPr>
-          <w:p>
-            <w:r>
-              <w:t>Button displaying “Close Server” should be displayed</w:t>
-            </w:r>
-          </w:p>
-        </w:tc>
-      </w:tr>
-      <w:tr>
-        <w:tc>
-          <w:tcPr>
-            <w:tcW w:w="5000" w:type="pct"/>
-            <w:gridSpan w:val="5"/>
-          </w:tcPr>
-          <w:p>
-            <w:r>
-              <w:t>Actual Result:</w:t>
-            </w:r>
-          </w:p>
-          <w:p/>
-          <w:p/>
-        </w:tc>
-      </w:tr>
-      <w:tr>
-        <w:tc>
-          <w:tcPr>
-            <w:tcW w:w="5000" w:type="pct"/>
-            <w:gridSpan w:val="5"/>
-          </w:tcPr>
-          <w:p>
-            <w:r>
-              <w:t>Changes to be made:</w:t>
-            </w:r>
-          </w:p>
-          <w:p>
-            <w:r>
-              <w:t>N/A</w:t>
-            </w:r>
-          </w:p>
-          <w:p/>
-        </w:tc>
-      </w:tr>
-    </w:tbl>
-    <w:p/>
-    <w:tbl>
-      <w:tblPr>
-        <w:tblStyle w:val="TableGrid"/>
-        <w:tblW w:w="5000" w:type="pct"/>
-        <w:tblLayout w:type="fixed"/>
-        <w:tblLook w:val="04A0" w:firstRow="1" w:lastRow="0" w:firstColumn="1" w:lastColumn="0" w:noHBand="0" w:noVBand="1"/>
-      </w:tblPr>
-      <w:tblGrid>
-        <w:gridCol w:w="1262"/>
-        <w:gridCol w:w="2276"/>
-        <w:gridCol w:w="992"/>
-        <w:gridCol w:w="2126"/>
-        <w:gridCol w:w="2360"/>
-      </w:tblGrid>
-      <w:tr>
-        <w:tc>
-          <w:tcPr>
-            <w:tcW w:w="700" w:type="pct"/>
-            <w:shd w:val="clear" w:color="auto" w:fill="BFBFBF" w:themeFill="background1" w:themeFillShade="BF"/>
-          </w:tcPr>
-          <w:p>
-            <w:r>
-              <w:t>Test Number</w:t>
-            </w:r>
-          </w:p>
-        </w:tc>
-        <w:tc>
-          <w:tcPr>
-            <w:tcW w:w="1262" w:type="pct"/>
-            <w:shd w:val="clear" w:color="auto" w:fill="BFBFBF" w:themeFill="background1" w:themeFillShade="BF"/>
-          </w:tcPr>
-          <w:p>
-            <w:r>
-              <w:t>Description</w:t>
-            </w:r>
-          </w:p>
-        </w:tc>
-        <w:tc>
-          <w:tcPr>
-            <w:tcW w:w="550" w:type="pct"/>
-            <w:shd w:val="clear" w:color="auto" w:fill="BFBFBF" w:themeFill="background1" w:themeFillShade="BF"/>
-          </w:tcPr>
-          <w:p>
-            <w:r>
-              <w:t>Success Criteria</w:t>
-            </w:r>
-          </w:p>
-        </w:tc>
-        <w:tc>
-          <w:tcPr>
-            <w:tcW w:w="1179" w:type="pct"/>
-            <w:shd w:val="clear" w:color="auto" w:fill="BFBFBF" w:themeFill="background1" w:themeFillShade="BF"/>
-          </w:tcPr>
-          <w:p>
-            <w:r>
-              <w:t>Test Data</w:t>
-            </w:r>
-          </w:p>
-        </w:tc>
-        <w:tc>
-          <w:tcPr>
-            <w:tcW w:w="1309" w:type="pct"/>
-            <w:shd w:val="clear" w:color="auto" w:fill="BFBFBF" w:themeFill="background1" w:themeFillShade="BF"/>
-          </w:tcPr>
-          <w:p>
-            <w:r>
-              <w:t>Expected Result</w:t>
-            </w:r>
-          </w:p>
-        </w:tc>
-      </w:tr>
-      <w:tr>
-        <w:tc>
-          <w:tcPr>
-            <w:tcW w:w="700" w:type="pct"/>
-            <w:shd w:val="clear" w:color="auto" w:fill="auto"/>
-          </w:tcPr>
-          <w:p>
-            <w:r>
-              <w:t>1.3.11</w:t>
-            </w:r>
-          </w:p>
-        </w:tc>
-        <w:tc>
-          <w:tcPr>
-            <w:tcW w:w="1262" w:type="pct"/>
-            <w:shd w:val="clear" w:color="auto" w:fill="auto"/>
-          </w:tcPr>
-          <w:p>
-            <w:r>
-              <w:t>Tests that the host can close the server</w:t>
-            </w:r>
-          </w:p>
-          <w:p/>
-        </w:tc>
-        <w:tc>
-          <w:tcPr>
-            <w:tcW w:w="550" w:type="pct"/>
-            <w:shd w:val="clear" w:color="auto" w:fill="auto"/>
-          </w:tcPr>
-          <w:p>
-            <w:r>
-              <w:t>2.8</w:t>
-            </w:r>
-          </w:p>
-        </w:tc>
-        <w:tc>
-          <w:tcPr>
-            <w:tcW w:w="1179" w:type="pct"/>
-            <w:shd w:val="clear" w:color="auto" w:fill="auto"/>
-          </w:tcPr>
-          <w:p>
-            <w:r>
-              <w:t>Host clicks on their own name in the player list then clicks “Close Server”</w:t>
-            </w:r>
-          </w:p>
-        </w:tc>
-        <w:tc>
-          <w:tcPr>
-            <w:tcW w:w="1309" w:type="pct"/>
-            <w:shd w:val="clear" w:color="auto" w:fill="auto"/>
-          </w:tcPr>
-          <w:p>
-            <w:r>
-              <w:t>Every client, and the host, should be disconnected from the server, and sent back to the title screen. The server connection should be closed</w:t>
-            </w:r>
-          </w:p>
-        </w:tc>
-      </w:tr>
-      <w:tr>
-        <w:tc>
-          <w:tcPr>
-            <w:tcW w:w="5000" w:type="pct"/>
-            <w:gridSpan w:val="5"/>
-          </w:tcPr>
-          <w:p>
-            <w:r>
-              <w:t>Actual Result:</w:t>
-            </w:r>
-          </w:p>
-          <w:p/>
-          <w:p/>
-        </w:tc>
-      </w:tr>
-      <w:tr>
-        <w:tc>
-          <w:tcPr>
-            <w:tcW w:w="5000" w:type="pct"/>
-            <w:gridSpan w:val="5"/>
-          </w:tcPr>
-          <w:p>
-            <w:r>
-              <w:t>Changes to be made:</w:t>
-            </w:r>
-          </w:p>
-          <w:p>
-            <w:r>
-              <w:t>N/A</w:t>
-            </w:r>
-          </w:p>
-          <w:p/>
-        </w:tc>
-      </w:tr>
-    </w:tbl>
-    <w:p/>
-    <w:tbl>
-      <w:tblPr>
-        <w:tblStyle w:val="TableGrid"/>
-        <w:tblW w:w="5000" w:type="pct"/>
-        <w:tblLayout w:type="fixed"/>
-        <w:tblLook w:val="04A0" w:firstRow="1" w:lastRow="0" w:firstColumn="1" w:lastColumn="0" w:noHBand="0" w:noVBand="1"/>
-      </w:tblPr>
-      <w:tblGrid>
-        <w:gridCol w:w="1262"/>
-        <w:gridCol w:w="2276"/>
-        <w:gridCol w:w="992"/>
-        <w:gridCol w:w="2126"/>
-        <w:gridCol w:w="2360"/>
-      </w:tblGrid>
-      <w:tr>
-        <w:tc>
-          <w:tcPr>
-            <w:tcW w:w="700" w:type="pct"/>
-            <w:shd w:val="clear" w:color="auto" w:fill="BFBFBF" w:themeFill="background1" w:themeFillShade="BF"/>
-          </w:tcPr>
-          <w:p>
-            <w:r>
-              <w:t>Test Number</w:t>
-            </w:r>
-          </w:p>
-        </w:tc>
-        <w:tc>
-          <w:tcPr>
-            <w:tcW w:w="1262" w:type="pct"/>
-            <w:shd w:val="clear" w:color="auto" w:fill="BFBFBF" w:themeFill="background1" w:themeFillShade="BF"/>
-          </w:tcPr>
-          <w:p>
-            <w:r>
-              <w:t>Description</w:t>
-            </w:r>
-          </w:p>
-        </w:tc>
-        <w:tc>
-          <w:tcPr>
-            <w:tcW w:w="550" w:type="pct"/>
-            <w:shd w:val="clear" w:color="auto" w:fill="BFBFBF" w:themeFill="background1" w:themeFillShade="BF"/>
-          </w:tcPr>
-          <w:p>
-            <w:r>
-              <w:t>Success Criteria</w:t>
-            </w:r>
-          </w:p>
-        </w:tc>
-        <w:tc>
-          <w:tcPr>
-            <w:tcW w:w="1179" w:type="pct"/>
-            <w:shd w:val="clear" w:color="auto" w:fill="BFBFBF" w:themeFill="background1" w:themeFillShade="BF"/>
-          </w:tcPr>
-          <w:p>
-            <w:r>
-              <w:t>Test Data</w:t>
-            </w:r>
-          </w:p>
-        </w:tc>
-        <w:tc>
-          <w:tcPr>
-            <w:tcW w:w="1309" w:type="pct"/>
-            <w:shd w:val="clear" w:color="auto" w:fill="BFBFBF" w:themeFill="background1" w:themeFillShade="BF"/>
-          </w:tcPr>
-          <w:p>
-            <w:r>
-              <w:t>Expected Result</w:t>
-            </w:r>
-          </w:p>
-        </w:tc>
-      </w:tr>
-      <w:tr>
-        <w:tc>
-          <w:tcPr>
-            <w:tcW w:w="700" w:type="pct"/>
-            <w:shd w:val="clear" w:color="auto" w:fill="auto"/>
-          </w:tcPr>
-          <w:p>
-            <w:r>
-              <w:lastRenderedPageBreak/>
               <w:t>1.3.12</w:t>
             </w:r>
           </w:p>
@@ -15188,8 +14583,8 @@
     </w:p>
     <w:p/>
     <w:sectPr>
-      <w:headerReference w:type="default" r:id="rId43"/>
-      <w:footerReference w:type="default" r:id="rId44"/>
+      <w:headerReference w:type="default" r:id="rId45"/>
+      <w:footerReference w:type="default" r:id="rId46"/>
       <w:pgSz w:w="11906" w:h="16838"/>
       <w:pgMar w:top="1440" w:right="1440" w:bottom="1440" w:left="1440" w:header="708" w:footer="708" w:gutter="0"/>
       <w:pgNumType w:start="0"/>
@@ -34726,14 +34121,14 @@
     <w:charset w:val="00"/>
     <w:family w:val="swiss"/>
     <w:pitch w:val="variable"/>
-    <w:sig w:usb0="E4002EFF" w:usb1="C000247B" w:usb2="00000009" w:usb3="00000000" w:csb0="000001FF" w:csb1="00000000"/>
+    <w:sig w:usb0="E4002EFF" w:usb1="C200247B" w:usb2="00000009" w:usb3="00000000" w:csb0="000001FF" w:csb1="00000000"/>
   </w:font>
   <w:font w:name="Calibri Light">
     <w:panose1 w:val="020F0302020204030204"/>
     <w:charset w:val="00"/>
     <w:family w:val="swiss"/>
     <w:pitch w:val="variable"/>
-    <w:sig w:usb0="E4002EFF" w:usb1="C000247B" w:usb2="00000009" w:usb3="00000000" w:csb0="000001FF" w:csb1="00000000"/>
+    <w:sig w:usb0="E4002EFF" w:usb1="C200247B" w:usb2="00000009" w:usb3="00000000" w:csb0="000001FF" w:csb1="00000000"/>
   </w:font>
 </w:fonts>
 </file>
@@ -34757,13 +34152,17 @@
     <w:rsid w:val="00060CC6"/>
     <w:rsid w:val="000820FD"/>
     <w:rsid w:val="002E7213"/>
+    <w:rsid w:val="003715F9"/>
     <w:rsid w:val="004735A6"/>
+    <w:rsid w:val="00583317"/>
     <w:rsid w:val="006C2077"/>
     <w:rsid w:val="00776C86"/>
     <w:rsid w:val="008432C2"/>
     <w:rsid w:val="008804BD"/>
     <w:rsid w:val="00914ABB"/>
     <w:rsid w:val="00AB0A88"/>
+    <w:rsid w:val="00AE4475"/>
+    <w:rsid w:val="00B02974"/>
     <w:rsid w:val="00BF0C32"/>
     <w:rsid w:val="00E04425"/>
     <w:rsid w:val="00E22139"/>

</xml_diff>

<commit_message>
I made some changed here and there
</commit_message>
<xml_diff>
--- a/Project Write Up.docx
+++ b/Project Write Up.docx
@@ -7914,19 +7914,7 @@
           </w:tcPr>
           <w:p>
             <w:r>
-              <w:t xml:space="preserve">This tests that the </w:t>
-            </w:r>
-            <w:r>
-              <w:t>client</w:t>
-            </w:r>
-            <w:r>
-              <w:t xml:space="preserve"> can cause something to happen on the </w:t>
-            </w:r>
-            <w:r>
-              <w:t>host’s</w:t>
-            </w:r>
-            <w:r>
-              <w:t xml:space="preserve"> screen</w:t>
+              <w:t>This tests that the client can cause something to happen on the host’s screen</w:t>
             </w:r>
           </w:p>
         </w:tc>
@@ -13398,6 +13386,14 @@
       </w:tr>
     </w:tbl>
     <w:p/>
+    <w:p/>
+    <w:p/>
+    <w:p/>
+    <w:p/>
+    <w:p/>
+    <w:p/>
+    <w:p/>
+    <w:p/>
     <w:tbl>
       <w:tblPr>
         <w:tblStyle w:val="TableGrid"/>
@@ -13420,6 +13416,7 @@
           </w:tcPr>
           <w:p>
             <w:r>
+              <w:lastRenderedPageBreak/>
               <w:t>Test Number</w:t>
             </w:r>
           </w:p>
@@ -13543,7 +13540,45 @@
               <w:t>Actual Result:</w:t>
             </w:r>
           </w:p>
-          <w:p/>
+          <w:p>
+            <w:r>
+              <w:drawing>
+                <wp:inline distT="0" distB="0" distL="0" distR="0" wp14:anchorId="13B2F09E" wp14:editId="773F587F">
+                  <wp:extent cx="2657475" cy="1495132"/>
+                  <wp:effectExtent l="0" t="0" r="0" b="0"/>
+                  <wp:docPr id="506339551" name="Picture 1"/>
+                  <wp:cNvGraphicFramePr>
+                    <a:graphicFrameLocks xmlns:a="http://schemas.openxmlformats.org/drawingml/2006/main" noChangeAspect="1"/>
+                  </wp:cNvGraphicFramePr>
+                  <a:graphic xmlns:a="http://schemas.openxmlformats.org/drawingml/2006/main">
+                    <a:graphicData uri="http://schemas.openxmlformats.org/drawingml/2006/picture">
+                      <pic:pic xmlns:pic="http://schemas.openxmlformats.org/drawingml/2006/picture">
+                        <pic:nvPicPr>
+                          <pic:cNvPr id="506339551" name=""/>
+                          <pic:cNvPicPr/>
+                        </pic:nvPicPr>
+                        <pic:blipFill>
+                          <a:blip r:embed="rId45"/>
+                          <a:stretch>
+                            <a:fillRect/>
+                          </a:stretch>
+                        </pic:blipFill>
+                        <pic:spPr>
+                          <a:xfrm>
+                            <a:off x="0" y="0"/>
+                            <a:ext cx="2674455" cy="1504685"/>
+                          </a:xfrm>
+                          <a:prstGeom prst="rect">
+                            <a:avLst/>
+                          </a:prstGeom>
+                        </pic:spPr>
+                      </pic:pic>
+                    </a:graphicData>
+                  </a:graphic>
+                </wp:inline>
+              </w:drawing>
+            </w:r>
+          </w:p>
           <w:p/>
         </w:tc>
       </w:tr>
@@ -13714,6 +13749,217 @@
               <w:t>Actual Result:</w:t>
             </w:r>
           </w:p>
+          <w:p>
+            <w:r>
+              <w:drawing>
+                <wp:inline distT="0" distB="0" distL="0" distR="0" wp14:anchorId="66D5BBE8" wp14:editId="02DF887E">
+                  <wp:extent cx="2865709" cy="1600200"/>
+                  <wp:effectExtent l="0" t="0" r="0" b="0"/>
+                  <wp:docPr id="1086716599" name="Picture 1"/>
+                  <wp:cNvGraphicFramePr>
+                    <a:graphicFrameLocks xmlns:a="http://schemas.openxmlformats.org/drawingml/2006/main" noChangeAspect="1"/>
+                  </wp:cNvGraphicFramePr>
+                  <a:graphic xmlns:a="http://schemas.openxmlformats.org/drawingml/2006/main">
+                    <a:graphicData uri="http://schemas.openxmlformats.org/drawingml/2006/picture">
+                      <pic:pic xmlns:pic="http://schemas.openxmlformats.org/drawingml/2006/picture">
+                        <pic:nvPicPr>
+                          <pic:cNvPr id="1086716599" name=""/>
+                          <pic:cNvPicPr/>
+                        </pic:nvPicPr>
+                        <pic:blipFill>
+                          <a:blip r:embed="rId46"/>
+                          <a:stretch>
+                            <a:fillRect/>
+                          </a:stretch>
+                        </pic:blipFill>
+                        <pic:spPr>
+                          <a:xfrm>
+                            <a:off x="0" y="0"/>
+                            <a:ext cx="2873061" cy="1604305"/>
+                          </a:xfrm>
+                          <a:prstGeom prst="rect">
+                            <a:avLst/>
+                          </a:prstGeom>
+                        </pic:spPr>
+                      </pic:pic>
+                    </a:graphicData>
+                  </a:graphic>
+                </wp:inline>
+              </w:drawing>
+            </w:r>
+          </w:p>
+          <w:p/>
+        </w:tc>
+      </w:tr>
+      <w:tr>
+        <w:tc>
+          <w:tcPr>
+            <w:tcW w:w="5000" w:type="pct"/>
+            <w:gridSpan w:val="5"/>
+          </w:tcPr>
+          <w:p>
+            <w:r>
+              <w:t>Changes to be made:</w:t>
+            </w:r>
+          </w:p>
+          <w:p>
+            <w:r>
+              <w:t>N/A</w:t>
+            </w:r>
+          </w:p>
+          <w:p/>
+        </w:tc>
+      </w:tr>
+    </w:tbl>
+    <w:p/>
+    <w:p/>
+    <w:p/>
+    <w:p/>
+    <w:tbl>
+      <w:tblPr>
+        <w:tblStyle w:val="TableGrid"/>
+        <w:tblW w:w="5000" w:type="pct"/>
+        <w:tblLayout w:type="fixed"/>
+        <w:tblLook w:val="04A0" w:firstRow="1" w:lastRow="0" w:firstColumn="1" w:lastColumn="0" w:noHBand="0" w:noVBand="1"/>
+      </w:tblPr>
+      <w:tblGrid>
+        <w:gridCol w:w="1262"/>
+        <w:gridCol w:w="2276"/>
+        <w:gridCol w:w="992"/>
+        <w:gridCol w:w="2126"/>
+        <w:gridCol w:w="2360"/>
+      </w:tblGrid>
+      <w:tr>
+        <w:tc>
+          <w:tcPr>
+            <w:tcW w:w="700" w:type="pct"/>
+            <w:shd w:val="clear" w:color="auto" w:fill="BFBFBF" w:themeFill="background1" w:themeFillShade="BF"/>
+          </w:tcPr>
+          <w:p>
+            <w:r>
+              <w:lastRenderedPageBreak/>
+              <w:t>Test Number</w:t>
+            </w:r>
+          </w:p>
+        </w:tc>
+        <w:tc>
+          <w:tcPr>
+            <w:tcW w:w="1262" w:type="pct"/>
+            <w:shd w:val="clear" w:color="auto" w:fill="BFBFBF" w:themeFill="background1" w:themeFillShade="BF"/>
+          </w:tcPr>
+          <w:p>
+            <w:r>
+              <w:t>Description</w:t>
+            </w:r>
+          </w:p>
+        </w:tc>
+        <w:tc>
+          <w:tcPr>
+            <w:tcW w:w="550" w:type="pct"/>
+            <w:shd w:val="clear" w:color="auto" w:fill="BFBFBF" w:themeFill="background1" w:themeFillShade="BF"/>
+          </w:tcPr>
+          <w:p>
+            <w:r>
+              <w:t>Success Criteria</w:t>
+            </w:r>
+          </w:p>
+        </w:tc>
+        <w:tc>
+          <w:tcPr>
+            <w:tcW w:w="1179" w:type="pct"/>
+            <w:shd w:val="clear" w:color="auto" w:fill="BFBFBF" w:themeFill="background1" w:themeFillShade="BF"/>
+          </w:tcPr>
+          <w:p>
+            <w:r>
+              <w:t>Test Data</w:t>
+            </w:r>
+          </w:p>
+        </w:tc>
+        <w:tc>
+          <w:tcPr>
+            <w:tcW w:w="1309" w:type="pct"/>
+            <w:shd w:val="clear" w:color="auto" w:fill="BFBFBF" w:themeFill="background1" w:themeFillShade="BF"/>
+          </w:tcPr>
+          <w:p>
+            <w:r>
+              <w:t>Expected Result</w:t>
+            </w:r>
+          </w:p>
+        </w:tc>
+      </w:tr>
+      <w:tr>
+        <w:tc>
+          <w:tcPr>
+            <w:tcW w:w="700" w:type="pct"/>
+            <w:shd w:val="clear" w:color="auto" w:fill="auto"/>
+          </w:tcPr>
+          <w:p>
+            <w:r>
+              <w:t>1.3.6</w:t>
+            </w:r>
+          </w:p>
+        </w:tc>
+        <w:tc>
+          <w:tcPr>
+            <w:tcW w:w="1262" w:type="pct"/>
+            <w:shd w:val="clear" w:color="auto" w:fill="auto"/>
+          </w:tcPr>
+          <w:p>
+            <w:r>
+              <w:t>Tests that a client is able to leave the game</w:t>
+            </w:r>
+          </w:p>
+        </w:tc>
+        <w:tc>
+          <w:tcPr>
+            <w:tcW w:w="550" w:type="pct"/>
+            <w:shd w:val="clear" w:color="auto" w:fill="auto"/>
+          </w:tcPr>
+          <w:p>
+            <w:r>
+              <w:t>2.7</w:t>
+            </w:r>
+          </w:p>
+        </w:tc>
+        <w:tc>
+          <w:tcPr>
+            <w:tcW w:w="1179" w:type="pct"/>
+            <w:shd w:val="clear" w:color="auto" w:fill="auto"/>
+          </w:tcPr>
+          <w:p>
+            <w:r>
+              <w:t>Client closes the window</w:t>
+            </w:r>
+          </w:p>
+        </w:tc>
+        <w:tc>
+          <w:tcPr>
+            <w:tcW w:w="1309" w:type="pct"/>
+            <w:shd w:val="clear" w:color="auto" w:fill="auto"/>
+          </w:tcPr>
+          <w:p>
+            <w:r>
+              <w:t xml:space="preserve">Other clients see the client that left’s username disappear off of the </w:t>
+            </w:r>
+            <w:proofErr w:type="spellStart"/>
+            <w:r>
+              <w:t>playerList</w:t>
+            </w:r>
+            <w:proofErr w:type="spellEnd"/>
+          </w:p>
+        </w:tc>
+      </w:tr>
+      <w:tr>
+        <w:tc>
+          <w:tcPr>
+            <w:tcW w:w="5000" w:type="pct"/>
+            <w:gridSpan w:val="5"/>
+          </w:tcPr>
+          <w:p>
+            <w:r>
+              <w:t>Actual Result:</w:t>
+            </w:r>
+          </w:p>
           <w:p/>
           <w:p/>
         </w:tc>
@@ -13818,7 +14064,7 @@
           </w:tcPr>
           <w:p>
             <w:r>
-              <w:t>1.3.6</w:t>
+              <w:t>1.3.7</w:t>
             </w:r>
           </w:p>
         </w:tc>
@@ -13829,7 +14075,7 @@
           </w:tcPr>
           <w:p>
             <w:r>
-              <w:t>Tests that a client is able to leave the game</w:t>
+              <w:t>Tests that only the host has the option to kick people from the game session</w:t>
             </w:r>
           </w:p>
         </w:tc>
@@ -13840,7 +14086,7 @@
           </w:tcPr>
           <w:p>
             <w:r>
-              <w:t>2.7</w:t>
+              <w:t>2.6</w:t>
             </w:r>
           </w:p>
         </w:tc>
@@ -13851,7 +14097,7 @@
           </w:tcPr>
           <w:p>
             <w:r>
-              <w:t>Client closes the window</w:t>
+              <w:t>Host clicks on a player other than themselves username</w:t>
             </w:r>
           </w:p>
         </w:tc>
@@ -13862,13 +14108,8 @@
           </w:tcPr>
           <w:p>
             <w:r>
-              <w:t xml:space="preserve">Other clients see the client that left’s username disappear off of the </w:t>
-            </w:r>
-            <w:proofErr w:type="spellStart"/>
-            <w:r>
-              <w:t>playerList</w:t>
-            </w:r>
-            <w:proofErr w:type="spellEnd"/>
+              <w:t>Buttons displaying “Kick Player” should be shown</w:t>
+            </w:r>
           </w:p>
         </w:tc>
       </w:tr>
@@ -13879,11 +14120,185 @@
             <w:gridSpan w:val="5"/>
           </w:tcPr>
           <w:p>
-            <w:r>
-              <w:t>Actual Result:</w:t>
+            <w:pPr>
+              <w:jc w:val="center"/>
+            </w:pPr>
+            <w:r>
+              <w:t>NOT IMPLEMENTED</w:t>
             </w:r>
           </w:p>
           <w:p/>
+          <w:p/>
+        </w:tc>
+      </w:tr>
+      <w:tr>
+        <w:tc>
+          <w:tcPr>
+            <w:tcW w:w="5000" w:type="pct"/>
+            <w:gridSpan w:val="5"/>
+          </w:tcPr>
+          <w:p>
+            <w:r>
+              <w:t>Changes to be made:</w:t>
+            </w:r>
+          </w:p>
+          <w:p>
+            <w:r>
+              <w:t>N/A</w:t>
+            </w:r>
+          </w:p>
+          <w:p/>
+        </w:tc>
+      </w:tr>
+    </w:tbl>
+    <w:p/>
+    <w:p/>
+    <w:p/>
+    <w:p/>
+    <w:p/>
+    <w:tbl>
+      <w:tblPr>
+        <w:tblStyle w:val="TableGrid"/>
+        <w:tblW w:w="5000" w:type="pct"/>
+        <w:tblLayout w:type="fixed"/>
+        <w:tblLook w:val="04A0" w:firstRow="1" w:lastRow="0" w:firstColumn="1" w:lastColumn="0" w:noHBand="0" w:noVBand="1"/>
+      </w:tblPr>
+      <w:tblGrid>
+        <w:gridCol w:w="1262"/>
+        <w:gridCol w:w="2276"/>
+        <w:gridCol w:w="992"/>
+        <w:gridCol w:w="2126"/>
+        <w:gridCol w:w="2360"/>
+      </w:tblGrid>
+      <w:tr>
+        <w:tc>
+          <w:tcPr>
+            <w:tcW w:w="700" w:type="pct"/>
+            <w:shd w:val="clear" w:color="auto" w:fill="BFBFBF" w:themeFill="background1" w:themeFillShade="BF"/>
+          </w:tcPr>
+          <w:p>
+            <w:r>
+              <w:t>Test Number</w:t>
+            </w:r>
+          </w:p>
+        </w:tc>
+        <w:tc>
+          <w:tcPr>
+            <w:tcW w:w="1262" w:type="pct"/>
+            <w:shd w:val="clear" w:color="auto" w:fill="BFBFBF" w:themeFill="background1" w:themeFillShade="BF"/>
+          </w:tcPr>
+          <w:p>
+            <w:r>
+              <w:t>Description</w:t>
+            </w:r>
+          </w:p>
+        </w:tc>
+        <w:tc>
+          <w:tcPr>
+            <w:tcW w:w="550" w:type="pct"/>
+            <w:shd w:val="clear" w:color="auto" w:fill="BFBFBF" w:themeFill="background1" w:themeFillShade="BF"/>
+          </w:tcPr>
+          <w:p>
+            <w:r>
+              <w:t>Success Criteria</w:t>
+            </w:r>
+          </w:p>
+        </w:tc>
+        <w:tc>
+          <w:tcPr>
+            <w:tcW w:w="1179" w:type="pct"/>
+            <w:shd w:val="clear" w:color="auto" w:fill="BFBFBF" w:themeFill="background1" w:themeFillShade="BF"/>
+          </w:tcPr>
+          <w:p>
+            <w:r>
+              <w:t>Test Data</w:t>
+            </w:r>
+          </w:p>
+        </w:tc>
+        <w:tc>
+          <w:tcPr>
+            <w:tcW w:w="1309" w:type="pct"/>
+            <w:shd w:val="clear" w:color="auto" w:fill="BFBFBF" w:themeFill="background1" w:themeFillShade="BF"/>
+          </w:tcPr>
+          <w:p>
+            <w:r>
+              <w:t>Expected Result</w:t>
+            </w:r>
+          </w:p>
+        </w:tc>
+      </w:tr>
+      <w:tr>
+        <w:tc>
+          <w:tcPr>
+            <w:tcW w:w="700" w:type="pct"/>
+            <w:shd w:val="clear" w:color="auto" w:fill="auto"/>
+          </w:tcPr>
+          <w:p>
+            <w:r>
+              <w:t>1.3.11</w:t>
+            </w:r>
+          </w:p>
+        </w:tc>
+        <w:tc>
+          <w:tcPr>
+            <w:tcW w:w="1262" w:type="pct"/>
+            <w:shd w:val="clear" w:color="auto" w:fill="auto"/>
+          </w:tcPr>
+          <w:p>
+            <w:r>
+              <w:t>Tests that the host can close the server</w:t>
+            </w:r>
+          </w:p>
+          <w:p/>
+        </w:tc>
+        <w:tc>
+          <w:tcPr>
+            <w:tcW w:w="550" w:type="pct"/>
+            <w:shd w:val="clear" w:color="auto" w:fill="auto"/>
+          </w:tcPr>
+          <w:p>
+            <w:r>
+              <w:t>2.8</w:t>
+            </w:r>
+          </w:p>
+        </w:tc>
+        <w:tc>
+          <w:tcPr>
+            <w:tcW w:w="1179" w:type="pct"/>
+            <w:shd w:val="clear" w:color="auto" w:fill="auto"/>
+          </w:tcPr>
+          <w:p>
+            <w:r>
+              <w:t>Host closes the game</w:t>
+            </w:r>
+          </w:p>
+        </w:tc>
+        <w:tc>
+          <w:tcPr>
+            <w:tcW w:w="1309" w:type="pct"/>
+            <w:shd w:val="clear" w:color="auto" w:fill="auto"/>
+          </w:tcPr>
+          <w:p>
+            <w:r>
+              <w:t>Every client, and the host, should be disconnected from the server, and sent back to the title screen. The server connection should be closed</w:t>
+            </w:r>
+          </w:p>
+        </w:tc>
+      </w:tr>
+      <w:tr>
+        <w:tc>
+          <w:tcPr>
+            <w:tcW w:w="5000" w:type="pct"/>
+            <w:gridSpan w:val="5"/>
+          </w:tcPr>
+          <w:p>
+            <w:pPr>
+              <w:jc w:val="center"/>
+            </w:pPr>
+            <w:r>
+              <w:t>NOT IMPLEMENTED</w:t>
+            </w:r>
+          </w:p>
           <w:p/>
         </w:tc>
       </w:tr>
@@ -13930,6 +14345,7 @@
           </w:tcPr>
           <w:p>
             <w:r>
+              <w:lastRenderedPageBreak/>
               <w:t>Test Number</w:t>
             </w:r>
           </w:p>
@@ -13987,7 +14403,7 @@
           </w:tcPr>
           <w:p>
             <w:r>
-              <w:t>1.3.7</w:t>
+              <w:t>1.3.12</w:t>
             </w:r>
           </w:p>
         </w:tc>
@@ -13998,7 +14414,7 @@
           </w:tcPr>
           <w:p>
             <w:r>
-              <w:t>Tests that only the host has the option to kick people from the game session</w:t>
+              <w:t>Tests that only the host has a start game button</w:t>
             </w:r>
           </w:p>
         </w:tc>
@@ -14009,7 +14425,7 @@
           </w:tcPr>
           <w:p>
             <w:r>
-              <w:t>2.6</w:t>
+              <w:t>1.2g</w:t>
             </w:r>
           </w:p>
         </w:tc>
@@ -14020,7 +14436,7 @@
           </w:tcPr>
           <w:p>
             <w:r>
-              <w:t>Host clicks on a player other than themselves username</w:t>
+              <w:t>Host presses host game</w:t>
             </w:r>
           </w:p>
         </w:tc>
@@ -14031,7 +14447,7 @@
           </w:tcPr>
           <w:p>
             <w:r>
-              <w:t>Buttons displaying “Kick Player” should be shown</w:t>
+              <w:t>Host has a start game button</w:t>
             </w:r>
           </w:p>
         </w:tc>
@@ -14047,341 +14463,45 @@
               <w:t>Actual Result:</w:t>
             </w:r>
           </w:p>
-          <w:p/>
-          <w:p/>
-        </w:tc>
-      </w:tr>
-      <w:tr>
-        <w:tc>
-          <w:tcPr>
-            <w:tcW w:w="5000" w:type="pct"/>
-            <w:gridSpan w:val="5"/>
-          </w:tcPr>
-          <w:p>
-            <w:r>
-              <w:t>Changes to be made:</w:t>
-            </w:r>
-          </w:p>
-          <w:p>
-            <w:r>
-              <w:t>N/A</w:t>
-            </w:r>
-          </w:p>
-          <w:p/>
-        </w:tc>
-      </w:tr>
-    </w:tbl>
-    <w:p/>
-    <w:tbl>
-      <w:tblPr>
-        <w:tblStyle w:val="TableGrid"/>
-        <w:tblW w:w="5000" w:type="pct"/>
-        <w:tblLayout w:type="fixed"/>
-        <w:tblLook w:val="04A0" w:firstRow="1" w:lastRow="0" w:firstColumn="1" w:lastColumn="0" w:noHBand="0" w:noVBand="1"/>
-      </w:tblPr>
-      <w:tblGrid>
-        <w:gridCol w:w="1262"/>
-        <w:gridCol w:w="2276"/>
-        <w:gridCol w:w="992"/>
-        <w:gridCol w:w="2126"/>
-        <w:gridCol w:w="2360"/>
-      </w:tblGrid>
-      <w:tr>
-        <w:tc>
-          <w:tcPr>
-            <w:tcW w:w="700" w:type="pct"/>
-            <w:shd w:val="clear" w:color="auto" w:fill="BFBFBF" w:themeFill="background1" w:themeFillShade="BF"/>
-          </w:tcPr>
-          <w:p>
-            <w:r>
-              <w:t>Test Number</w:t>
-            </w:r>
-          </w:p>
-        </w:tc>
-        <w:tc>
-          <w:tcPr>
-            <w:tcW w:w="1262" w:type="pct"/>
-            <w:shd w:val="clear" w:color="auto" w:fill="BFBFBF" w:themeFill="background1" w:themeFillShade="BF"/>
-          </w:tcPr>
-          <w:p>
-            <w:r>
-              <w:t>Description</w:t>
-            </w:r>
-          </w:p>
-        </w:tc>
-        <w:tc>
-          <w:tcPr>
-            <w:tcW w:w="550" w:type="pct"/>
-            <w:shd w:val="clear" w:color="auto" w:fill="BFBFBF" w:themeFill="background1" w:themeFillShade="BF"/>
-          </w:tcPr>
-          <w:p>
-            <w:r>
-              <w:t>Success Criteria</w:t>
-            </w:r>
-          </w:p>
-        </w:tc>
-        <w:tc>
-          <w:tcPr>
-            <w:tcW w:w="1179" w:type="pct"/>
-            <w:shd w:val="clear" w:color="auto" w:fill="BFBFBF" w:themeFill="background1" w:themeFillShade="BF"/>
-          </w:tcPr>
-          <w:p>
-            <w:r>
-              <w:t>Test Data</w:t>
-            </w:r>
-          </w:p>
-        </w:tc>
-        <w:tc>
-          <w:tcPr>
-            <w:tcW w:w="1309" w:type="pct"/>
-            <w:shd w:val="clear" w:color="auto" w:fill="BFBFBF" w:themeFill="background1" w:themeFillShade="BF"/>
-          </w:tcPr>
-          <w:p>
-            <w:r>
-              <w:t>Expected Result</w:t>
-            </w:r>
-          </w:p>
-        </w:tc>
-      </w:tr>
-      <w:tr>
-        <w:tc>
-          <w:tcPr>
-            <w:tcW w:w="700" w:type="pct"/>
-            <w:shd w:val="clear" w:color="auto" w:fill="auto"/>
-          </w:tcPr>
-          <w:p>
-            <w:r>
-              <w:t>1.3.11</w:t>
-            </w:r>
-          </w:p>
-        </w:tc>
-        <w:tc>
-          <w:tcPr>
-            <w:tcW w:w="1262" w:type="pct"/>
-            <w:shd w:val="clear" w:color="auto" w:fill="auto"/>
-          </w:tcPr>
-          <w:p>
-            <w:r>
-              <w:t>Tests that the host can close the server</w:t>
-            </w:r>
-          </w:p>
-          <w:p/>
-        </w:tc>
-        <w:tc>
-          <w:tcPr>
-            <w:tcW w:w="550" w:type="pct"/>
-            <w:shd w:val="clear" w:color="auto" w:fill="auto"/>
-          </w:tcPr>
-          <w:p>
-            <w:r>
-              <w:t>2.8</w:t>
-            </w:r>
-          </w:p>
-        </w:tc>
-        <w:tc>
-          <w:tcPr>
-            <w:tcW w:w="1179" w:type="pct"/>
-            <w:shd w:val="clear" w:color="auto" w:fill="auto"/>
-          </w:tcPr>
-          <w:p>
-            <w:r>
-              <w:t>Host closes the game</w:t>
-            </w:r>
-          </w:p>
-        </w:tc>
-        <w:tc>
-          <w:tcPr>
-            <w:tcW w:w="1309" w:type="pct"/>
-            <w:shd w:val="clear" w:color="auto" w:fill="auto"/>
-          </w:tcPr>
-          <w:p>
-            <w:r>
-              <w:t xml:space="preserve">Every client, and the host, should be disconnected from the server, and sent back to the title screen. The </w:t>
-            </w:r>
-            <w:r>
-              <w:lastRenderedPageBreak/>
-              <w:t>server connection should be closed</w:t>
-            </w:r>
-          </w:p>
-        </w:tc>
-      </w:tr>
-      <w:tr>
-        <w:tc>
-          <w:tcPr>
-            <w:tcW w:w="5000" w:type="pct"/>
-            <w:gridSpan w:val="5"/>
-          </w:tcPr>
-          <w:p>
-            <w:r>
-              <w:lastRenderedPageBreak/>
-              <w:t>Actual Result:</w:t>
-            </w:r>
-          </w:p>
-          <w:p/>
-          <w:p/>
-        </w:tc>
-      </w:tr>
-      <w:tr>
-        <w:tc>
-          <w:tcPr>
-            <w:tcW w:w="5000" w:type="pct"/>
-            <w:gridSpan w:val="5"/>
-          </w:tcPr>
-          <w:p>
-            <w:r>
-              <w:t>Changes to be made:</w:t>
-            </w:r>
-          </w:p>
-          <w:p>
-            <w:r>
-              <w:t>N/A</w:t>
-            </w:r>
-          </w:p>
-          <w:p/>
-        </w:tc>
-      </w:tr>
-    </w:tbl>
-    <w:p/>
-    <w:tbl>
-      <w:tblPr>
-        <w:tblStyle w:val="TableGrid"/>
-        <w:tblW w:w="5000" w:type="pct"/>
-        <w:tblLayout w:type="fixed"/>
-        <w:tblLook w:val="04A0" w:firstRow="1" w:lastRow="0" w:firstColumn="1" w:lastColumn="0" w:noHBand="0" w:noVBand="1"/>
-      </w:tblPr>
-      <w:tblGrid>
-        <w:gridCol w:w="1262"/>
-        <w:gridCol w:w="2276"/>
-        <w:gridCol w:w="992"/>
-        <w:gridCol w:w="2126"/>
-        <w:gridCol w:w="2360"/>
-      </w:tblGrid>
-      <w:tr>
-        <w:tc>
-          <w:tcPr>
-            <w:tcW w:w="700" w:type="pct"/>
-            <w:shd w:val="clear" w:color="auto" w:fill="BFBFBF" w:themeFill="background1" w:themeFillShade="BF"/>
-          </w:tcPr>
-          <w:p>
-            <w:r>
-              <w:t>Test Number</w:t>
-            </w:r>
-          </w:p>
-        </w:tc>
-        <w:tc>
-          <w:tcPr>
-            <w:tcW w:w="1262" w:type="pct"/>
-            <w:shd w:val="clear" w:color="auto" w:fill="BFBFBF" w:themeFill="background1" w:themeFillShade="BF"/>
-          </w:tcPr>
-          <w:p>
-            <w:r>
-              <w:t>Description</w:t>
-            </w:r>
-          </w:p>
-        </w:tc>
-        <w:tc>
-          <w:tcPr>
-            <w:tcW w:w="550" w:type="pct"/>
-            <w:shd w:val="clear" w:color="auto" w:fill="BFBFBF" w:themeFill="background1" w:themeFillShade="BF"/>
-          </w:tcPr>
-          <w:p>
-            <w:r>
-              <w:t>Success Criteria</w:t>
-            </w:r>
-          </w:p>
-        </w:tc>
-        <w:tc>
-          <w:tcPr>
-            <w:tcW w:w="1179" w:type="pct"/>
-            <w:shd w:val="clear" w:color="auto" w:fill="BFBFBF" w:themeFill="background1" w:themeFillShade="BF"/>
-          </w:tcPr>
-          <w:p>
-            <w:r>
-              <w:t>Test Data</w:t>
-            </w:r>
-          </w:p>
-        </w:tc>
-        <w:tc>
-          <w:tcPr>
-            <w:tcW w:w="1309" w:type="pct"/>
-            <w:shd w:val="clear" w:color="auto" w:fill="BFBFBF" w:themeFill="background1" w:themeFillShade="BF"/>
-          </w:tcPr>
-          <w:p>
-            <w:r>
-              <w:t>Expected Result</w:t>
-            </w:r>
-          </w:p>
-        </w:tc>
-      </w:tr>
-      <w:tr>
-        <w:tc>
-          <w:tcPr>
-            <w:tcW w:w="700" w:type="pct"/>
-            <w:shd w:val="clear" w:color="auto" w:fill="auto"/>
-          </w:tcPr>
-          <w:p>
-            <w:r>
-              <w:t>1.3.12</w:t>
-            </w:r>
-          </w:p>
-        </w:tc>
-        <w:tc>
-          <w:tcPr>
-            <w:tcW w:w="1262" w:type="pct"/>
-            <w:shd w:val="clear" w:color="auto" w:fill="auto"/>
-          </w:tcPr>
-          <w:p>
-            <w:r>
-              <w:t>Tests that only the host has a start game button</w:t>
-            </w:r>
-          </w:p>
-        </w:tc>
-        <w:tc>
-          <w:tcPr>
-            <w:tcW w:w="550" w:type="pct"/>
-            <w:shd w:val="clear" w:color="auto" w:fill="auto"/>
-          </w:tcPr>
-          <w:p>
-            <w:r>
-              <w:t>1.2g</w:t>
-            </w:r>
-          </w:p>
-        </w:tc>
-        <w:tc>
-          <w:tcPr>
-            <w:tcW w:w="1179" w:type="pct"/>
-            <w:shd w:val="clear" w:color="auto" w:fill="auto"/>
-          </w:tcPr>
-          <w:p>
-            <w:r>
-              <w:t>Host presses host game</w:t>
-            </w:r>
-          </w:p>
-        </w:tc>
-        <w:tc>
-          <w:tcPr>
-            <w:tcW w:w="1309" w:type="pct"/>
-            <w:shd w:val="clear" w:color="auto" w:fill="auto"/>
-          </w:tcPr>
-          <w:p>
-            <w:r>
-              <w:t>Host has a start game button</w:t>
-            </w:r>
-          </w:p>
-        </w:tc>
-      </w:tr>
-      <w:tr>
-        <w:tc>
-          <w:tcPr>
-            <w:tcW w:w="5000" w:type="pct"/>
-            <w:gridSpan w:val="5"/>
-          </w:tcPr>
-          <w:p>
-            <w:r>
-              <w:t>Actual Result:</w:t>
-            </w:r>
-          </w:p>
-          <w:p/>
+          <w:p>
+            <w:r>
+              <w:drawing>
+                <wp:inline distT="0" distB="0" distL="0" distR="0" wp14:anchorId="298E5CD5" wp14:editId="0B08213A">
+                  <wp:extent cx="2537402" cy="1409700"/>
+                  <wp:effectExtent l="0" t="0" r="0" b="0"/>
+                  <wp:docPr id="671973977" name="Picture 1"/>
+                  <wp:cNvGraphicFramePr>
+                    <a:graphicFrameLocks xmlns:a="http://schemas.openxmlformats.org/drawingml/2006/main" noChangeAspect="1"/>
+                  </wp:cNvGraphicFramePr>
+                  <a:graphic xmlns:a="http://schemas.openxmlformats.org/drawingml/2006/main">
+                    <a:graphicData uri="http://schemas.openxmlformats.org/drawingml/2006/picture">
+                      <pic:pic xmlns:pic="http://schemas.openxmlformats.org/drawingml/2006/picture">
+                        <pic:nvPicPr>
+                          <pic:cNvPr id="671973977" name=""/>
+                          <pic:cNvPicPr/>
+                        </pic:nvPicPr>
+                        <pic:blipFill>
+                          <a:blip r:embed="rId47"/>
+                          <a:stretch>
+                            <a:fillRect/>
+                          </a:stretch>
+                        </pic:blipFill>
+                        <pic:spPr>
+                          <a:xfrm>
+                            <a:off x="0" y="0"/>
+                            <a:ext cx="2547018" cy="1415042"/>
+                          </a:xfrm>
+                          <a:prstGeom prst="rect">
+                            <a:avLst/>
+                          </a:prstGeom>
+                        </pic:spPr>
+                      </pic:pic>
+                    </a:graphicData>
+                  </a:graphic>
+                </wp:inline>
+              </w:drawing>
+            </w:r>
+          </w:p>
           <w:p/>
         </w:tc>
       </w:tr>
@@ -14546,7 +14666,45 @@
               <w:t>Actual Result:</w:t>
             </w:r>
           </w:p>
-          <w:p/>
+          <w:p>
+            <w:r>
+              <w:drawing>
+                <wp:inline distT="0" distB="0" distL="0" distR="0" wp14:anchorId="3CA74C60" wp14:editId="7C01F4E2">
+                  <wp:extent cx="2968853" cy="1552575"/>
+                  <wp:effectExtent l="0" t="0" r="3175" b="0"/>
+                  <wp:docPr id="48828964" name="Picture 1"/>
+                  <wp:cNvGraphicFramePr>
+                    <a:graphicFrameLocks xmlns:a="http://schemas.openxmlformats.org/drawingml/2006/main" noChangeAspect="1"/>
+                  </wp:cNvGraphicFramePr>
+                  <a:graphic xmlns:a="http://schemas.openxmlformats.org/drawingml/2006/main">
+                    <a:graphicData uri="http://schemas.openxmlformats.org/drawingml/2006/picture">
+                      <pic:pic xmlns:pic="http://schemas.openxmlformats.org/drawingml/2006/picture">
+                        <pic:nvPicPr>
+                          <pic:cNvPr id="48828964" name=""/>
+                          <pic:cNvPicPr/>
+                        </pic:nvPicPr>
+                        <pic:blipFill>
+                          <a:blip r:embed="rId48"/>
+                          <a:stretch>
+                            <a:fillRect/>
+                          </a:stretch>
+                        </pic:blipFill>
+                        <pic:spPr>
+                          <a:xfrm>
+                            <a:off x="0" y="0"/>
+                            <a:ext cx="2978375" cy="1557554"/>
+                          </a:xfrm>
+                          <a:prstGeom prst="rect">
+                            <a:avLst/>
+                          </a:prstGeom>
+                        </pic:spPr>
+                      </pic:pic>
+                    </a:graphicData>
+                  </a:graphic>
+                </wp:inline>
+              </w:drawing>
+            </w:r>
+          </w:p>
           <w:p/>
         </w:tc>
       </w:tr>
@@ -14583,8 +14741,8 @@
     </w:p>
     <w:p/>
     <w:sectPr>
-      <w:headerReference w:type="default" r:id="rId45"/>
-      <w:footerReference w:type="default" r:id="rId46"/>
+      <w:headerReference w:type="default" r:id="rId49"/>
+      <w:footerReference w:type="default" r:id="rId50"/>
       <w:pgSz w:w="11906" w:h="16838"/>
       <w:pgMar w:top="1440" w:right="1440" w:bottom="1440" w:left="1440" w:header="708" w:footer="708" w:gutter="0"/>
       <w:pgNumType w:start="0"/>
@@ -34155,6 +34313,7 @@
     <w:rsid w:val="003715F9"/>
     <w:rsid w:val="004735A6"/>
     <w:rsid w:val="00583317"/>
+    <w:rsid w:val="006067C4"/>
     <w:rsid w:val="006C2077"/>
     <w:rsid w:val="00776C86"/>
     <w:rsid w:val="008432C2"/>

</xml_diff>